<commit_message>
Cambios a guías PAUA
</commit_message>
<xml_diff>
--- a/PAUA/16 GUIAS DE USUARIOS/V2/ENTIDADES.docx
+++ b/PAUA/16 GUIAS DE USUARIOS/V2/ENTIDADES.docx
@@ -249,16 +249,16 @@
         <mc:AlternateContent>
           <mc:Choice Requires="wps">
             <w:drawing>
-              <wp:anchor distT="0" distB="0" distL="114300" distR="114300" simplePos="0" relativeHeight="251894784" behindDoc="0" locked="0" layoutInCell="1" allowOverlap="1" wp14:anchorId="0D3F0B5B" wp14:editId="2019B722">
+              <wp:anchor distT="0" distB="0" distL="114300" distR="114300" simplePos="0" relativeHeight="251894784" behindDoc="0" locked="0" layoutInCell="1" allowOverlap="1" wp14:anchorId="0D3F0B5B" wp14:editId="2E0324C7">
                 <wp:simplePos x="0" y="0"/>
                 <wp:positionH relativeFrom="page">
-                  <wp:posOffset>265814</wp:posOffset>
+                  <wp:posOffset>185057</wp:posOffset>
                 </wp:positionH>
                 <wp:positionV relativeFrom="paragraph">
-                  <wp:posOffset>239498</wp:posOffset>
+                  <wp:posOffset>254181</wp:posOffset>
                 </wp:positionV>
-                <wp:extent cx="7357110" cy="1552354"/>
-                <wp:effectExtent l="57150" t="38100" r="53340" b="67310"/>
+                <wp:extent cx="7381240" cy="1328058"/>
+                <wp:effectExtent l="57150" t="38100" r="48260" b="81915"/>
                 <wp:wrapNone/>
                 <wp:docPr id="4" name="Rectángulo 4"/>
                 <wp:cNvGraphicFramePr/>
@@ -269,12 +269,23 @@
                       <wps:spPr>
                         <a:xfrm>
                           <a:off x="0" y="0"/>
-                          <a:ext cx="7357110" cy="1552354"/>
+                          <a:ext cx="7381240" cy="1328058"/>
                         </a:xfrm>
                         <a:prstGeom prst="rect">
                           <a:avLst/>
                         </a:prstGeom>
+                        <a:solidFill>
+                          <a:schemeClr val="bg2"/>
+                        </a:solidFill>
                         <a:ln/>
+                        <a:effectLst>
+                          <a:outerShdw blurRad="57150" dist="19050" dir="5400000" algn="ctr" rotWithShape="0">
+                            <a:schemeClr val="bg1">
+                              <a:lumMod val="65000"/>
+                              <a:alpha val="63000"/>
+                            </a:schemeClr>
+                          </a:outerShdw>
+                        </a:effectLst>
                       </wps:spPr>
                       <wps:style>
                         <a:lnRef idx="0">
@@ -297,7 +308,7 @@
                               <w:jc w:val="center"/>
                               <w:rPr>
                                 <w:rFonts w:ascii="Arial" w:hAnsi="Arial" w:cs="Arial"/>
-                                <w:b/>
+                                <w:color w:val="000000" w:themeColor="text1"/>
                                 <w:sz w:val="36"/>
                                 <w:szCs w:val="36"/>
                                 <w:lang w:val="es-MX"/>
@@ -306,7 +317,7 @@
                             <w:r>
                               <w:rPr>
                                 <w:rFonts w:ascii="Arial" w:hAnsi="Arial" w:cs="Arial"/>
-                                <w:b/>
+                                <w:color w:val="000000" w:themeColor="text1"/>
                                 <w:sz w:val="36"/>
                                 <w:szCs w:val="36"/>
                                 <w:lang w:val="es-MX"/>
@@ -316,7 +327,7 @@
                             <w:r>
                               <w:rPr>
                                 <w:rFonts w:ascii="Arial" w:hAnsi="Arial" w:cs="Arial"/>
-                                <w:b/>
+                                <w:color w:val="000000" w:themeColor="text1"/>
                                 <w:sz w:val="36"/>
                                 <w:szCs w:val="36"/>
                                 <w:lang w:val="es-MX"/>
@@ -326,7 +337,7 @@
                             <w:r>
                               <w:rPr>
                                 <w:rFonts w:ascii="Arial" w:hAnsi="Arial" w:cs="Arial"/>
-                                <w:b/>
+                                <w:color w:val="000000" w:themeColor="text1"/>
                                 <w:sz w:val="36"/>
                                 <w:szCs w:val="36"/>
                                 <w:lang w:val="es-MX"/>
@@ -336,7 +347,7 @@
                             <w:r>
                               <w:rPr>
                                 <w:rFonts w:ascii="Arial" w:hAnsi="Arial" w:cs="Arial"/>
-                                <w:b/>
+                                <w:color w:val="000000" w:themeColor="text1"/>
                                 <w:sz w:val="36"/>
                                 <w:szCs w:val="36"/>
                                 <w:lang w:val="es-MX"/>
@@ -346,21 +357,12 @@
                             <w:r>
                               <w:rPr>
                                 <w:rFonts w:ascii="Arial" w:hAnsi="Arial" w:cs="Arial"/>
-                                <w:b/>
+                                <w:color w:val="000000" w:themeColor="text1"/>
                                 <w:sz w:val="36"/>
                                 <w:szCs w:val="36"/>
                                 <w:lang w:val="es-MX"/>
                               </w:rPr>
                               <w:br/>
-                            </w:r>
-                            <w:r>
-                              <w:rPr>
-                                <w:rFonts w:ascii="Arial" w:hAnsi="Arial" w:cs="Arial"/>
-                                <w:b/>
-                                <w:sz w:val="36"/>
-                                <w:szCs w:val="36"/>
-                                <w:lang w:val="es-MX"/>
-                              </w:rPr>
                               <w:t>SFYTG</w:t>
                             </w:r>
                           </w:p>
@@ -386,11 +388,8 @@
           </mc:Choice>
           <mc:Fallback>
             <w:pict>
-              <v:rect w14:anchorId="0D3F0B5B" id="Rectángulo 4" o:spid="_x0000_s1026" style="position:absolute;margin-left:20.95pt;margin-top:18.85pt;width:579.3pt;height:122.25pt;z-index:251894784;visibility:visible;mso-wrap-style:square;mso-width-percent:0;mso-height-percent:0;mso-wrap-distance-left:9pt;mso-wrap-distance-top:0;mso-wrap-distance-right:9pt;mso-wrap-distance-bottom:0;mso-position-horizontal:absolute;mso-position-horizontal-relative:page;mso-position-vertical:absolute;mso-position-vertical-relative:text;mso-width-percent:0;mso-height-percent:0;mso-width-relative:margin;mso-height-relative:margin;v-text-anchor:middle" o:gfxdata="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" fillcolor="#aaa [3030]" stroked="f">
-                <v:fill color2="#a3a3a3 [3174]" rotate="t" colors="0 #afafaf;.5 #a5a5a5;1 #929292" focus="100%" type="gradient">
-                  <o:fill v:ext="view" type="gradientUnscaled"/>
-                </v:fill>
-                <v:shadow on="t" color="black" opacity="41287f" offset="0,1.5pt"/>
+              <v:rect w14:anchorId="0D3F0B5B" id="Rectángulo 4" o:spid="_x0000_s1026" style="position:absolute;margin-left:14.55pt;margin-top:20pt;width:581.2pt;height:104.55pt;z-index:251894784;visibility:visible;mso-wrap-style:square;mso-width-percent:0;mso-height-percent:0;mso-wrap-distance-left:9pt;mso-wrap-distance-top:0;mso-wrap-distance-right:9pt;mso-wrap-distance-bottom:0;mso-position-horizontal:absolute;mso-position-horizontal-relative:page;mso-position-vertical:absolute;mso-position-vertical-relative:text;mso-width-percent:0;mso-height-percent:0;mso-width-relative:margin;mso-height-relative:margin;v-text-anchor:middle" o:gfxdata="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" fillcolor="#e7e6e6 [3214]" stroked="f">
+                <v:shadow on="t" color="#a5a5a5 [2092]" opacity="41287f" offset="0,1.5pt"/>
                 <v:textbox>
                   <w:txbxContent>
                     <w:p>
@@ -398,7 +397,7 @@
                         <w:jc w:val="center"/>
                         <w:rPr>
                           <w:rFonts w:ascii="Arial" w:hAnsi="Arial" w:cs="Arial"/>
-                          <w:b/>
+                          <w:color w:val="000000" w:themeColor="text1"/>
                           <w:sz w:val="36"/>
                           <w:szCs w:val="36"/>
                           <w:lang w:val="es-MX"/>
@@ -407,7 +406,7 @@
                       <w:r>
                         <w:rPr>
                           <w:rFonts w:ascii="Arial" w:hAnsi="Arial" w:cs="Arial"/>
-                          <w:b/>
+                          <w:color w:val="000000" w:themeColor="text1"/>
                           <w:sz w:val="36"/>
                           <w:szCs w:val="36"/>
                           <w:lang w:val="es-MX"/>
@@ -417,7 +416,7 @@
                       <w:r>
                         <w:rPr>
                           <w:rFonts w:ascii="Arial" w:hAnsi="Arial" w:cs="Arial"/>
-                          <w:b/>
+                          <w:color w:val="000000" w:themeColor="text1"/>
                           <w:sz w:val="36"/>
                           <w:szCs w:val="36"/>
                           <w:lang w:val="es-MX"/>
@@ -427,7 +426,7 @@
                       <w:r>
                         <w:rPr>
                           <w:rFonts w:ascii="Arial" w:hAnsi="Arial" w:cs="Arial"/>
-                          <w:b/>
+                          <w:color w:val="000000" w:themeColor="text1"/>
                           <w:sz w:val="36"/>
                           <w:szCs w:val="36"/>
                           <w:lang w:val="es-MX"/>
@@ -437,7 +436,7 @@
                       <w:r>
                         <w:rPr>
                           <w:rFonts w:ascii="Arial" w:hAnsi="Arial" w:cs="Arial"/>
-                          <w:b/>
+                          <w:color w:val="000000" w:themeColor="text1"/>
                           <w:sz w:val="36"/>
                           <w:szCs w:val="36"/>
                           <w:lang w:val="es-MX"/>
@@ -447,21 +446,12 @@
                       <w:r>
                         <w:rPr>
                           <w:rFonts w:ascii="Arial" w:hAnsi="Arial" w:cs="Arial"/>
-                          <w:b/>
+                          <w:color w:val="000000" w:themeColor="text1"/>
                           <w:sz w:val="36"/>
                           <w:szCs w:val="36"/>
                           <w:lang w:val="es-MX"/>
                         </w:rPr>
                         <w:br/>
-                      </w:r>
-                      <w:r>
-                        <w:rPr>
-                          <w:rFonts w:ascii="Arial" w:hAnsi="Arial" w:cs="Arial"/>
-                          <w:b/>
-                          <w:sz w:val="36"/>
-                          <w:szCs w:val="36"/>
-                          <w:lang w:val="es-MX"/>
-                        </w:rPr>
                         <w:t>SFYTG</w:t>
                       </w:r>
                     </w:p>
@@ -554,15 +544,14 @@
         <w:ind w:left="-284" w:right="-234"/>
         <w:jc w:val="center"/>
         <w:rPr>
-          <w:rFonts w:cs="Arial"/>
-          <w:b/>
+          <w:rFonts w:ascii="Arial" w:hAnsi="Arial" w:cs="Arial"/>
           <w:sz w:val="44"/>
           <w:szCs w:val="44"/>
         </w:rPr>
       </w:pPr>
       <w:r>
         <w:rPr>
-          <w:b/>
+          <w:rFonts w:ascii="Arial" w:hAnsi="Arial" w:cs="Arial"/>
           <w:sz w:val="44"/>
           <w:szCs w:val="44"/>
           <w:lang w:val="es-MX"/>
@@ -571,7 +560,7 @@
       </w:r>
       <w:r>
         <w:rPr>
-          <w:b/>
+          <w:rFonts w:ascii="Arial" w:hAnsi="Arial" w:cs="Arial"/>
           <w:sz w:val="44"/>
           <w:szCs w:val="44"/>
           <w:lang w:val="es-MX"/>
@@ -580,7 +569,7 @@
       </w:r>
       <w:r>
         <w:rPr>
-          <w:b/>
+          <w:rFonts w:ascii="Arial" w:hAnsi="Arial" w:cs="Arial"/>
           <w:sz w:val="44"/>
           <w:szCs w:val="44"/>
           <w:lang w:val="es-MX"/>
@@ -622,68 +611,6 @@
           <w:szCs w:val="36"/>
         </w:rPr>
       </w:pPr>
-      <w:r>
-        <w:rPr>
-          <w:rFonts w:ascii="Arial" w:hAnsi="Arial" w:cs="Arial"/>
-          <w:noProof/>
-          <w:lang w:val="es-MX" w:eastAsia="es-MX"/>
-        </w:rPr>
-        <w:drawing>
-          <wp:anchor distT="0" distB="0" distL="114300" distR="114300" simplePos="0" relativeHeight="251804672" behindDoc="0" locked="0" layoutInCell="1" allowOverlap="1" wp14:anchorId="0B7E066F" wp14:editId="34EC54E8">
-            <wp:simplePos x="0" y="0"/>
-            <wp:positionH relativeFrom="margin">
-              <wp:posOffset>2446493</wp:posOffset>
-            </wp:positionH>
-            <wp:positionV relativeFrom="paragraph">
-              <wp:posOffset>362585</wp:posOffset>
-            </wp:positionV>
-            <wp:extent cx="642483" cy="764468"/>
-            <wp:effectExtent l="0" t="0" r="5715" b="0"/>
-            <wp:wrapNone/>
-            <wp:docPr id="1" name="Imagen 1"/>
-            <wp:cNvGraphicFramePr>
-              <a:graphicFrameLocks xmlns:a="http://schemas.openxmlformats.org/drawingml/2006/main" noChangeAspect="1"/>
-            </wp:cNvGraphicFramePr>
-            <a:graphic xmlns:a="http://schemas.openxmlformats.org/drawingml/2006/main">
-              <a:graphicData uri="http://schemas.openxmlformats.org/drawingml/2006/picture">
-                <pic:pic xmlns:pic="http://schemas.openxmlformats.org/drawingml/2006/picture">
-                  <pic:nvPicPr>
-                    <pic:cNvPr id="1" name=""/>
-                    <pic:cNvPicPr/>
-                  </pic:nvPicPr>
-                  <pic:blipFill>
-                    <a:blip r:embed="rId9" cstate="print">
-                      <a:extLst>
-                        <a:ext uri="{28A0092B-C50C-407E-A947-70E740481C1C}">
-                          <a14:useLocalDpi xmlns:a14="http://schemas.microsoft.com/office/drawing/2010/main" val="0"/>
-                        </a:ext>
-                      </a:extLst>
-                    </a:blip>
-                    <a:stretch>
-                      <a:fillRect/>
-                    </a:stretch>
-                  </pic:blipFill>
-                  <pic:spPr>
-                    <a:xfrm>
-                      <a:off x="0" y="0"/>
-                      <a:ext cx="642483" cy="764468"/>
-                    </a:xfrm>
-                    <a:prstGeom prst="rect">
-                      <a:avLst/>
-                    </a:prstGeom>
-                  </pic:spPr>
-                </pic:pic>
-              </a:graphicData>
-            </a:graphic>
-            <wp14:sizeRelH relativeFrom="page">
-              <wp14:pctWidth>0</wp14:pctWidth>
-            </wp14:sizeRelH>
-            <wp14:sizeRelV relativeFrom="page">
-              <wp14:pctHeight>0</wp14:pctHeight>
-            </wp14:sizeRelV>
-          </wp:anchor>
-        </w:drawing>
-      </w:r>
     </w:p>
     <w:p>
       <w:pPr>
@@ -715,20 +642,17 @@
         <w:jc w:val="center"/>
         <w:rPr>
           <w:rFonts w:ascii="Arial" w:hAnsi="Arial" w:cs="Arial"/>
-          <w:b/>
-          <w:sz w:val="36"/>
-          <w:szCs w:val="36"/>
-          <w:u w:val="single"/>
-        </w:rPr>
-      </w:pPr>
-      <w:r>
-        <w:rPr>
-          <w:rFonts w:ascii="Arial" w:hAnsi="Arial" w:cs="Arial"/>
-          <w:b/>
-          <w:sz w:val="36"/>
-          <w:szCs w:val="36"/>
-        </w:rPr>
-        <w:t>2022-2023</w:t>
+          <w:sz w:val="24"/>
+          <w:szCs w:val="24"/>
+        </w:rPr>
+      </w:pPr>
+      <w:r>
+        <w:rPr>
+          <w:rFonts w:ascii="Arial" w:hAnsi="Arial" w:cs="Arial"/>
+          <w:sz w:val="24"/>
+          <w:szCs w:val="24"/>
+        </w:rPr>
+        <w:t>Secretaria de Finanzas y Tesorería General del Estado</w:t>
       </w:r>
     </w:p>
     <w:p>
@@ -737,20 +661,27 @@
         <w:jc w:val="center"/>
         <w:rPr>
           <w:rFonts w:ascii="Arial" w:hAnsi="Arial" w:cs="Arial"/>
-          <w:b/>
-          <w:sz w:val="36"/>
-          <w:szCs w:val="36"/>
-        </w:rPr>
-      </w:pPr>
-      <w:r>
-        <w:rPr>
-          <w:rFonts w:ascii="Arial" w:hAnsi="Arial" w:cs="Arial"/>
-          <w:b/>
-          <w:sz w:val="36"/>
-          <w:szCs w:val="36"/>
-        </w:rPr>
-        <w:t>V.1.0</w:t>
-      </w:r>
+          <w:sz w:val="24"/>
+          <w:szCs w:val="24"/>
+        </w:rPr>
+      </w:pPr>
+      <w:r>
+        <w:rPr>
+          <w:rFonts w:ascii="Arial" w:hAnsi="Arial" w:cs="Arial"/>
+          <w:sz w:val="24"/>
+          <w:szCs w:val="24"/>
+        </w:rPr>
+        <w:t>Gobierno del Estado de Nuevo León</w:t>
+      </w:r>
+    </w:p>
+    <w:p>
+      <w:pPr>
+        <w:spacing w:line="276" w:lineRule="auto"/>
+        <w:jc w:val="center"/>
+        <w:rPr>
+          <w:rFonts w:ascii="Arial" w:hAnsi="Arial" w:cs="Arial"/>
+        </w:rPr>
+      </w:pPr>
     </w:p>
     <w:p>
       <w:pPr>
@@ -779,18 +710,18 @@
         <mc:AlternateContent>
           <mc:Choice Requires="wps">
             <w:drawing>
-              <wp:anchor distT="0" distB="0" distL="114300" distR="114300" simplePos="0" relativeHeight="251801600" behindDoc="0" locked="0" layoutInCell="1" allowOverlap="1" wp14:anchorId="63962291" wp14:editId="1C732D69">
+              <wp:anchor distT="0" distB="0" distL="114300" distR="114300" simplePos="0" relativeHeight="252027904" behindDoc="0" locked="0" layoutInCell="1" allowOverlap="1" wp14:anchorId="248B9878" wp14:editId="71DED577">
                 <wp:simplePos x="0" y="0"/>
                 <wp:positionH relativeFrom="margin">
-                  <wp:align>center</wp:align>
+                  <wp:posOffset>-283845</wp:posOffset>
                 </wp:positionH>
                 <wp:positionV relativeFrom="paragraph">
-                  <wp:posOffset>26139</wp:posOffset>
+                  <wp:posOffset>38100</wp:posOffset>
                 </wp:positionV>
-                <wp:extent cx="6780362" cy="267179"/>
-                <wp:effectExtent l="57150" t="38100" r="59055" b="76200"/>
+                <wp:extent cx="6213764" cy="267179"/>
+                <wp:effectExtent l="57150" t="38100" r="53975" b="76200"/>
                 <wp:wrapNone/>
-                <wp:docPr id="23" name="Rectángulo 23"/>
+                <wp:docPr id="2" name="Rectángulo 2"/>
                 <wp:cNvGraphicFramePr/>
                 <a:graphic xmlns:a="http://schemas.openxmlformats.org/drawingml/2006/main">
                   <a:graphicData uri="http://schemas.microsoft.com/office/word/2010/wordprocessingShape">
@@ -799,12 +730,25 @@
                       <wps:spPr>
                         <a:xfrm>
                           <a:off x="0" y="0"/>
-                          <a:ext cx="6780362" cy="267179"/>
+                          <a:ext cx="6213764" cy="267179"/>
                         </a:xfrm>
                         <a:prstGeom prst="rect">
                           <a:avLst/>
                         </a:prstGeom>
+                        <a:solidFill>
+                          <a:schemeClr val="bg1">
+                            <a:lumMod val="95000"/>
+                          </a:schemeClr>
+                        </a:solidFill>
                         <a:ln/>
+                        <a:effectLst>
+                          <a:outerShdw blurRad="57150" dist="19050" dir="5400000" algn="ctr" rotWithShape="0">
+                            <a:schemeClr val="bg1">
+                              <a:lumMod val="65000"/>
+                              <a:alpha val="63000"/>
+                            </a:schemeClr>
+                          </a:outerShdw>
+                        </a:effectLst>
                       </wps:spPr>
                       <wps:style>
                         <a:lnRef idx="0">
@@ -826,18 +770,20 @@
                             <w:pPr>
                               <w:jc w:val="center"/>
                               <w:rPr>
-                                <w:b/>
+                                <w:rFonts w:ascii="Arial" w:hAnsi="Arial" w:cs="Arial"/>
+                                <w:color w:val="000000" w:themeColor="text1"/>
                                 <w:sz w:val="24"/>
                                 <w:lang w:val="es-MX"/>
                               </w:rPr>
                             </w:pPr>
                             <w:r>
                               <w:rPr>
-                                <w:b/>
+                                <w:rFonts w:ascii="Arial" w:hAnsi="Arial" w:cs="Arial"/>
+                                <w:color w:val="000000" w:themeColor="text1"/>
                                 <w:sz w:val="24"/>
                                 <w:lang w:val="es-MX"/>
                               </w:rPr>
-                              <w:t>Índice</w:t>
+                              <w:t>Información General</w:t>
                             </w:r>
                           </w:p>
                         </w:txbxContent>
@@ -862,29 +808,28 @@
           </mc:Choice>
           <mc:Fallback>
             <w:pict>
-              <v:rect w14:anchorId="63962291" id="Rectángulo 23" o:spid="_x0000_s1027" style="position:absolute;left:0;text-align:left;margin-left:0;margin-top:2.05pt;width:533.9pt;height:21.05pt;z-index:251801600;visibility:visible;mso-wrap-style:square;mso-width-percent:0;mso-height-percent:0;mso-wrap-distance-left:9pt;mso-wrap-distance-top:0;mso-wrap-distance-right:9pt;mso-wrap-distance-bottom:0;mso-position-horizontal:center;mso-position-horizontal-relative:margin;mso-position-vertical:absolute;mso-position-vertical-relative:text;mso-width-percent:0;mso-height-percent:0;mso-width-relative:margin;mso-height-relative:margin;v-text-anchor:middle" o:gfxdata="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" fillcolor="#aaa [3030]" stroked="f">
-                <v:fill color2="#a3a3a3 [3174]" rotate="t" colors="0 #afafaf;.5 #a5a5a5;1 #929292" focus="100%" type="gradient">
-                  <o:fill v:ext="view" type="gradientUnscaled"/>
-                </v:fill>
-                <v:shadow on="t" color="black" opacity="41287f" offset="0,1.5pt"/>
+              <v:rect w14:anchorId="248B9878" id="Rectángulo 2" o:spid="_x0000_s1027" style="position:absolute;left:0;text-align:left;margin-left:-22.35pt;margin-top:3pt;width:489.25pt;height:21.05pt;z-index:252027904;visibility:visible;mso-wrap-style:square;mso-width-percent:0;mso-height-percent:0;mso-wrap-distance-left:9pt;mso-wrap-distance-top:0;mso-wrap-distance-right:9pt;mso-wrap-distance-bottom:0;mso-position-horizontal:absolute;mso-position-horizontal-relative:margin;mso-position-vertical:absolute;mso-position-vertical-relative:text;mso-width-percent:0;mso-height-percent:0;mso-width-relative:margin;mso-height-relative:margin;v-text-anchor:middle" o:gfxdata="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" fillcolor="#f2f2f2 [3052]" stroked="f">
+                <v:shadow on="t" color="#a5a5a5 [2092]" opacity="41287f" offset="0,1.5pt"/>
                 <v:textbox>
                   <w:txbxContent>
                     <w:p>
                       <w:pPr>
                         <w:jc w:val="center"/>
                         <w:rPr>
-                          <w:b/>
+                          <w:rFonts w:ascii="Arial" w:hAnsi="Arial" w:cs="Arial"/>
+                          <w:color w:val="000000" w:themeColor="text1"/>
                           <w:sz w:val="24"/>
                           <w:lang w:val="es-MX"/>
                         </w:rPr>
                       </w:pPr>
                       <w:r>
                         <w:rPr>
-                          <w:b/>
+                          <w:rFonts w:ascii="Arial" w:hAnsi="Arial" w:cs="Arial"/>
+                          <w:color w:val="000000" w:themeColor="text1"/>
                           <w:sz w:val="24"/>
                           <w:lang w:val="es-MX"/>
                         </w:rPr>
-                        <w:t>Índice</w:t>
+                        <w:t>Información General</w:t>
                       </w:r>
                     </w:p>
                   </w:txbxContent>
@@ -905,6 +850,225 @@
         </w:rPr>
       </w:pPr>
     </w:p>
+    <w:tbl>
+      <w:tblPr>
+        <w:tblStyle w:val="Tablaconcuadrcula"/>
+        <w:tblW w:w="9360" w:type="dxa"/>
+        <w:tblInd w:w="-289" w:type="dxa"/>
+        <w:tblLook w:val="04A0" w:firstRow="1" w:lastRow="0" w:firstColumn="1" w:lastColumn="0" w:noHBand="0" w:noVBand="1"/>
+      </w:tblPr>
+      <w:tblGrid>
+        <w:gridCol w:w="1765"/>
+        <w:gridCol w:w="2058"/>
+        <w:gridCol w:w="1766"/>
+        <w:gridCol w:w="3771"/>
+      </w:tblGrid>
+      <w:tr>
+        <w:tc>
+          <w:tcPr>
+            <w:tcW w:w="1765" w:type="dxa"/>
+          </w:tcPr>
+          <w:p>
+            <w:pPr>
+              <w:spacing w:line="276" w:lineRule="auto"/>
+              <w:jc w:val="center"/>
+              <w:rPr>
+                <w:rFonts w:ascii="Arial" w:hAnsi="Arial" w:cs="Arial"/>
+                <w:sz w:val="24"/>
+                <w:szCs w:val="24"/>
+              </w:rPr>
+            </w:pPr>
+            <w:r>
+              <w:rPr>
+                <w:rFonts w:ascii="Arial" w:hAnsi="Arial" w:cs="Arial"/>
+                <w:sz w:val="24"/>
+                <w:szCs w:val="24"/>
+              </w:rPr>
+              <w:t>Número de Versión</w:t>
+            </w:r>
+          </w:p>
+        </w:tc>
+        <w:tc>
+          <w:tcPr>
+            <w:tcW w:w="2058" w:type="dxa"/>
+          </w:tcPr>
+          <w:p>
+            <w:pPr>
+              <w:spacing w:line="276" w:lineRule="auto"/>
+              <w:jc w:val="center"/>
+              <w:rPr>
+                <w:rFonts w:ascii="Arial" w:hAnsi="Arial" w:cs="Arial"/>
+                <w:sz w:val="24"/>
+                <w:szCs w:val="24"/>
+              </w:rPr>
+            </w:pPr>
+            <w:r>
+              <w:rPr>
+                <w:rFonts w:ascii="Arial" w:hAnsi="Arial" w:cs="Arial"/>
+                <w:sz w:val="24"/>
+                <w:szCs w:val="24"/>
+              </w:rPr>
+              <w:t>Fecha de Revisión</w:t>
+            </w:r>
+          </w:p>
+        </w:tc>
+        <w:tc>
+          <w:tcPr>
+            <w:tcW w:w="1766" w:type="dxa"/>
+          </w:tcPr>
+          <w:p>
+            <w:pPr>
+              <w:spacing w:line="276" w:lineRule="auto"/>
+              <w:jc w:val="center"/>
+              <w:rPr>
+                <w:rFonts w:ascii="Arial" w:hAnsi="Arial" w:cs="Arial"/>
+                <w:sz w:val="24"/>
+                <w:szCs w:val="24"/>
+              </w:rPr>
+            </w:pPr>
+            <w:r>
+              <w:rPr>
+                <w:rFonts w:ascii="Arial" w:hAnsi="Arial" w:cs="Arial"/>
+                <w:sz w:val="24"/>
+                <w:szCs w:val="24"/>
+              </w:rPr>
+              <w:t>Revisado por</w:t>
+            </w:r>
+          </w:p>
+        </w:tc>
+        <w:tc>
+          <w:tcPr>
+            <w:tcW w:w="3771" w:type="dxa"/>
+          </w:tcPr>
+          <w:p>
+            <w:pPr>
+              <w:spacing w:line="276" w:lineRule="auto"/>
+              <w:jc w:val="center"/>
+              <w:rPr>
+                <w:rFonts w:ascii="Arial" w:hAnsi="Arial" w:cs="Arial"/>
+                <w:sz w:val="24"/>
+                <w:szCs w:val="24"/>
+              </w:rPr>
+            </w:pPr>
+            <w:r>
+              <w:rPr>
+                <w:rFonts w:ascii="Arial" w:hAnsi="Arial" w:cs="Arial"/>
+                <w:sz w:val="24"/>
+                <w:szCs w:val="24"/>
+              </w:rPr>
+              <w:t>Cambios Realizados</w:t>
+            </w:r>
+          </w:p>
+        </w:tc>
+      </w:tr>
+      <w:tr>
+        <w:tc>
+          <w:tcPr>
+            <w:tcW w:w="1765" w:type="dxa"/>
+          </w:tcPr>
+          <w:p>
+            <w:pPr>
+              <w:spacing w:line="276" w:lineRule="auto"/>
+              <w:jc w:val="center"/>
+              <w:rPr>
+                <w:rFonts w:ascii="Arial" w:hAnsi="Arial" w:cs="Arial"/>
+                <w:sz w:val="24"/>
+                <w:szCs w:val="24"/>
+              </w:rPr>
+            </w:pPr>
+            <w:r>
+              <w:rPr>
+                <w:rFonts w:ascii="Arial" w:hAnsi="Arial" w:cs="Arial"/>
+                <w:sz w:val="24"/>
+                <w:szCs w:val="24"/>
+              </w:rPr>
+              <w:t>1.0</w:t>
+            </w:r>
+          </w:p>
+        </w:tc>
+        <w:tc>
+          <w:tcPr>
+            <w:tcW w:w="2058" w:type="dxa"/>
+          </w:tcPr>
+          <w:p>
+            <w:pPr>
+              <w:spacing w:line="276" w:lineRule="auto"/>
+              <w:jc w:val="center"/>
+              <w:rPr>
+                <w:rFonts w:ascii="Arial" w:hAnsi="Arial" w:cs="Arial"/>
+                <w:sz w:val="24"/>
+                <w:szCs w:val="24"/>
+              </w:rPr>
+            </w:pPr>
+            <w:r>
+              <w:rPr>
+                <w:rFonts w:ascii="Arial" w:hAnsi="Arial" w:cs="Arial"/>
+                <w:sz w:val="24"/>
+                <w:szCs w:val="24"/>
+              </w:rPr>
+              <w:t>19-Octubre-2023</w:t>
+            </w:r>
+          </w:p>
+        </w:tc>
+        <w:tc>
+          <w:tcPr>
+            <w:tcW w:w="1766" w:type="dxa"/>
+          </w:tcPr>
+          <w:p>
+            <w:pPr>
+              <w:spacing w:line="276" w:lineRule="auto"/>
+              <w:jc w:val="center"/>
+              <w:rPr>
+                <w:rFonts w:ascii="Arial" w:hAnsi="Arial" w:cs="Arial"/>
+                <w:sz w:val="24"/>
+                <w:szCs w:val="24"/>
+              </w:rPr>
+            </w:pPr>
+            <w:r>
+              <w:rPr>
+                <w:rFonts w:ascii="Arial" w:hAnsi="Arial" w:cs="Arial"/>
+                <w:sz w:val="24"/>
+                <w:szCs w:val="24"/>
+              </w:rPr>
+              <w:t>INAP</w:t>
+            </w:r>
+          </w:p>
+        </w:tc>
+        <w:tc>
+          <w:tcPr>
+            <w:tcW w:w="3771" w:type="dxa"/>
+          </w:tcPr>
+          <w:p>
+            <w:pPr>
+              <w:spacing w:line="276" w:lineRule="auto"/>
+              <w:jc w:val="center"/>
+              <w:rPr>
+                <w:rFonts w:ascii="Arial" w:hAnsi="Arial" w:cs="Arial"/>
+                <w:sz w:val="24"/>
+                <w:szCs w:val="24"/>
+              </w:rPr>
+            </w:pPr>
+            <w:r>
+              <w:rPr>
+                <w:rFonts w:ascii="Arial" w:hAnsi="Arial" w:cs="Arial"/>
+                <w:sz w:val="24"/>
+                <w:szCs w:val="24"/>
+              </w:rPr>
+              <w:t>Creación del documento</w:t>
+            </w:r>
+          </w:p>
+        </w:tc>
+      </w:tr>
+    </w:tbl>
+    <w:p>
+      <w:pPr>
+        <w:spacing w:line="276" w:lineRule="auto"/>
+        <w:jc w:val="center"/>
+        <w:rPr>
+          <w:rFonts w:ascii="Arial" w:hAnsi="Arial" w:cs="Arial"/>
+        </w:rPr>
+      </w:pPr>
+    </w:p>
     <w:p>
       <w:pPr>
         <w:spacing w:line="276" w:lineRule="auto"/>
@@ -942,14 +1106,18 @@
             <w:spacing w:line="276" w:lineRule="auto"/>
             <w:rPr>
               <w:rFonts w:ascii="Arial" w:hAnsi="Arial" w:cs="Arial"/>
+              <w:b/>
+              <w:color w:val="002060"/>
               <w:sz w:val="28"/>
               <w:szCs w:val="28"/>
+              <w:lang w:val="es-ES"/>
             </w:rPr>
           </w:pPr>
           <w:r>
             <w:rPr>
               <w:rFonts w:ascii="Arial" w:hAnsi="Arial" w:cs="Arial"/>
               <w:b/>
+              <w:color w:val="002060"/>
               <w:sz w:val="28"/>
               <w:szCs w:val="28"/>
               <w:lang w:val="es-ES"/>
@@ -959,9 +1127,19 @@
         </w:p>
         <w:p>
           <w:pPr>
+            <w:rPr>
+              <w:rFonts w:ascii="Arial" w:hAnsi="Arial" w:cs="Arial"/>
+              <w:lang w:eastAsia="es-MX"/>
+            </w:rPr>
+          </w:pPr>
+        </w:p>
+        <w:p>
+          <w:pPr>
             <w:pStyle w:val="TDC1"/>
             <w:rPr>
-              <w:rFonts w:eastAsiaTheme="minorEastAsia" w:cstheme="minorBidi"/>
+              <w:rFonts w:ascii="Arial" w:eastAsiaTheme="minorEastAsia" w:hAnsi="Arial"/>
+              <w:sz w:val="24"/>
+              <w:szCs w:val="24"/>
               <w:lang w:val="es-MX" w:eastAsia="es-MX"/>
             </w:rPr>
           </w:pPr>
@@ -993,47 +1171,71 @@
             <w:r>
               <w:rPr>
                 <w:rStyle w:val="Hipervnculo"/>
+                <w:rFonts w:ascii="Arial" w:hAnsi="Arial"/>
+                <w:sz w:val="24"/>
+                <w:szCs w:val="24"/>
               </w:rPr>
               <w:t>Objetivo</w:t>
             </w:r>
             <w:r>
               <w:rPr>
+                <w:rFonts w:ascii="Arial" w:hAnsi="Arial"/>
                 <w:webHidden/>
+                <w:sz w:val="24"/>
+                <w:szCs w:val="24"/>
               </w:rPr>
               <w:tab/>
             </w:r>
             <w:r>
               <w:rPr>
+                <w:rFonts w:ascii="Arial" w:hAnsi="Arial"/>
                 <w:webHidden/>
+                <w:sz w:val="24"/>
+                <w:szCs w:val="24"/>
               </w:rPr>
               <w:fldChar w:fldCharType="begin"/>
             </w:r>
             <w:r>
               <w:rPr>
+                <w:rFonts w:ascii="Arial" w:hAnsi="Arial"/>
                 <w:webHidden/>
+                <w:sz w:val="24"/>
+                <w:szCs w:val="24"/>
               </w:rPr>
               <w:instrText xml:space="preserve"> PAGEREF _Toc148088789 \h </w:instrText>
             </w:r>
             <w:r>
               <w:rPr>
+                <w:rFonts w:ascii="Arial" w:hAnsi="Arial"/>
                 <w:webHidden/>
+                <w:sz w:val="24"/>
+                <w:szCs w:val="24"/>
               </w:rPr>
             </w:r>
             <w:r>
               <w:rPr>
+                <w:rFonts w:ascii="Arial" w:hAnsi="Arial"/>
                 <w:webHidden/>
+                <w:sz w:val="24"/>
+                <w:szCs w:val="24"/>
               </w:rPr>
               <w:fldChar w:fldCharType="separate"/>
             </w:r>
             <w:r>
               <w:rPr>
+                <w:rFonts w:ascii="Arial" w:hAnsi="Arial"/>
                 <w:webHidden/>
+                <w:sz w:val="24"/>
+                <w:szCs w:val="24"/>
               </w:rPr>
               <w:t>3</w:t>
             </w:r>
             <w:r>
               <w:rPr>
+                <w:rFonts w:ascii="Arial" w:hAnsi="Arial"/>
                 <w:webHidden/>
+                <w:sz w:val="24"/>
+                <w:szCs w:val="24"/>
               </w:rPr>
               <w:fldChar w:fldCharType="end"/>
             </w:r>
@@ -1043,7 +1245,9 @@
           <w:pPr>
             <w:pStyle w:val="TDC1"/>
             <w:rPr>
-              <w:rFonts w:eastAsiaTheme="minorEastAsia" w:cstheme="minorBidi"/>
+              <w:rFonts w:ascii="Arial" w:eastAsiaTheme="minorEastAsia" w:hAnsi="Arial"/>
+              <w:sz w:val="24"/>
+              <w:szCs w:val="24"/>
               <w:lang w:val="es-MX" w:eastAsia="es-MX"/>
             </w:rPr>
           </w:pPr>
@@ -1051,47 +1255,71 @@
             <w:r>
               <w:rPr>
                 <w:rStyle w:val="Hipervnculo"/>
+                <w:rFonts w:ascii="Arial" w:hAnsi="Arial"/>
+                <w:sz w:val="24"/>
+                <w:szCs w:val="24"/>
               </w:rPr>
               <w:t>Alcance</w:t>
             </w:r>
             <w:r>
               <w:rPr>
+                <w:rFonts w:ascii="Arial" w:hAnsi="Arial"/>
                 <w:webHidden/>
+                <w:sz w:val="24"/>
+                <w:szCs w:val="24"/>
               </w:rPr>
               <w:tab/>
             </w:r>
             <w:r>
               <w:rPr>
+                <w:rFonts w:ascii="Arial" w:hAnsi="Arial"/>
                 <w:webHidden/>
+                <w:sz w:val="24"/>
+                <w:szCs w:val="24"/>
               </w:rPr>
               <w:fldChar w:fldCharType="begin"/>
             </w:r>
             <w:r>
               <w:rPr>
+                <w:rFonts w:ascii="Arial" w:hAnsi="Arial"/>
                 <w:webHidden/>
+                <w:sz w:val="24"/>
+                <w:szCs w:val="24"/>
               </w:rPr>
               <w:instrText xml:space="preserve"> PAGEREF _Toc148088790 \h </w:instrText>
             </w:r>
             <w:r>
               <w:rPr>
+                <w:rFonts w:ascii="Arial" w:hAnsi="Arial"/>
                 <w:webHidden/>
+                <w:sz w:val="24"/>
+                <w:szCs w:val="24"/>
               </w:rPr>
             </w:r>
             <w:r>
               <w:rPr>
+                <w:rFonts w:ascii="Arial" w:hAnsi="Arial"/>
                 <w:webHidden/>
+                <w:sz w:val="24"/>
+                <w:szCs w:val="24"/>
               </w:rPr>
               <w:fldChar w:fldCharType="separate"/>
             </w:r>
             <w:r>
               <w:rPr>
+                <w:rFonts w:ascii="Arial" w:hAnsi="Arial"/>
                 <w:webHidden/>
+                <w:sz w:val="24"/>
+                <w:szCs w:val="24"/>
               </w:rPr>
               <w:t>3</w:t>
             </w:r>
             <w:r>
               <w:rPr>
+                <w:rFonts w:ascii="Arial" w:hAnsi="Arial"/>
                 <w:webHidden/>
+                <w:sz w:val="24"/>
+                <w:szCs w:val="24"/>
               </w:rPr>
               <w:fldChar w:fldCharType="end"/>
             </w:r>
@@ -1101,7 +1329,9 @@
           <w:pPr>
             <w:pStyle w:val="TDC1"/>
             <w:rPr>
-              <w:rFonts w:eastAsiaTheme="minorEastAsia" w:cstheme="minorBidi"/>
+              <w:rFonts w:ascii="Arial" w:eastAsiaTheme="minorEastAsia" w:hAnsi="Arial"/>
+              <w:sz w:val="24"/>
+              <w:szCs w:val="24"/>
               <w:lang w:val="es-MX" w:eastAsia="es-MX"/>
             </w:rPr>
           </w:pPr>
@@ -1109,47 +1339,71 @@
             <w:r>
               <w:rPr>
                 <w:rStyle w:val="Hipervnculo"/>
+                <w:rFonts w:ascii="Arial" w:hAnsi="Arial"/>
+                <w:sz w:val="24"/>
+                <w:szCs w:val="24"/>
               </w:rPr>
               <w:t>Usuario</w:t>
             </w:r>
             <w:r>
               <w:rPr>
+                <w:rFonts w:ascii="Arial" w:hAnsi="Arial"/>
                 <w:webHidden/>
+                <w:sz w:val="24"/>
+                <w:szCs w:val="24"/>
               </w:rPr>
               <w:tab/>
             </w:r>
             <w:r>
               <w:rPr>
+                <w:rFonts w:ascii="Arial" w:hAnsi="Arial"/>
                 <w:webHidden/>
+                <w:sz w:val="24"/>
+                <w:szCs w:val="24"/>
               </w:rPr>
               <w:fldChar w:fldCharType="begin"/>
             </w:r>
             <w:r>
               <w:rPr>
+                <w:rFonts w:ascii="Arial" w:hAnsi="Arial"/>
                 <w:webHidden/>
+                <w:sz w:val="24"/>
+                <w:szCs w:val="24"/>
               </w:rPr>
               <w:instrText xml:space="preserve"> PAGEREF _Toc148088791 \h </w:instrText>
             </w:r>
             <w:r>
               <w:rPr>
+                <w:rFonts w:ascii="Arial" w:hAnsi="Arial"/>
                 <w:webHidden/>
+                <w:sz w:val="24"/>
+                <w:szCs w:val="24"/>
               </w:rPr>
             </w:r>
             <w:r>
               <w:rPr>
+                <w:rFonts w:ascii="Arial" w:hAnsi="Arial"/>
                 <w:webHidden/>
+                <w:sz w:val="24"/>
+                <w:szCs w:val="24"/>
               </w:rPr>
               <w:fldChar w:fldCharType="separate"/>
             </w:r>
             <w:r>
               <w:rPr>
+                <w:rFonts w:ascii="Arial" w:hAnsi="Arial"/>
                 <w:webHidden/>
+                <w:sz w:val="24"/>
+                <w:szCs w:val="24"/>
               </w:rPr>
               <w:t>3</w:t>
             </w:r>
             <w:r>
               <w:rPr>
+                <w:rFonts w:ascii="Arial" w:hAnsi="Arial"/>
                 <w:webHidden/>
+                <w:sz w:val="24"/>
+                <w:szCs w:val="24"/>
               </w:rPr>
               <w:fldChar w:fldCharType="end"/>
             </w:r>
@@ -1159,7 +1413,9 @@
           <w:pPr>
             <w:pStyle w:val="TDC1"/>
             <w:rPr>
-              <w:rFonts w:eastAsiaTheme="minorEastAsia" w:cstheme="minorBidi"/>
+              <w:rFonts w:ascii="Arial" w:eastAsiaTheme="minorEastAsia" w:hAnsi="Arial"/>
+              <w:sz w:val="24"/>
+              <w:szCs w:val="24"/>
               <w:lang w:val="es-MX" w:eastAsia="es-MX"/>
             </w:rPr>
           </w:pPr>
@@ -1167,48 +1423,71 @@
             <w:r>
               <w:rPr>
                 <w:rStyle w:val="Hipervnculo"/>
-                <w:rFonts w:eastAsia="Arial"/>
+                <w:rFonts w:ascii="Arial" w:eastAsia="Arial" w:hAnsi="Arial"/>
+                <w:sz w:val="24"/>
+                <w:szCs w:val="24"/>
               </w:rPr>
               <w:t>ENTIDADES</w:t>
             </w:r>
             <w:r>
               <w:rPr>
+                <w:rFonts w:ascii="Arial" w:hAnsi="Arial"/>
                 <w:webHidden/>
+                <w:sz w:val="24"/>
+                <w:szCs w:val="24"/>
               </w:rPr>
               <w:tab/>
             </w:r>
             <w:r>
               <w:rPr>
+                <w:rFonts w:ascii="Arial" w:hAnsi="Arial"/>
                 <w:webHidden/>
+                <w:sz w:val="24"/>
+                <w:szCs w:val="24"/>
               </w:rPr>
               <w:fldChar w:fldCharType="begin"/>
             </w:r>
             <w:r>
               <w:rPr>
+                <w:rFonts w:ascii="Arial" w:hAnsi="Arial"/>
                 <w:webHidden/>
+                <w:sz w:val="24"/>
+                <w:szCs w:val="24"/>
               </w:rPr>
               <w:instrText xml:space="preserve"> PAGEREF _Toc148088792 \h </w:instrText>
             </w:r>
             <w:r>
               <w:rPr>
+                <w:rFonts w:ascii="Arial" w:hAnsi="Arial"/>
                 <w:webHidden/>
+                <w:sz w:val="24"/>
+                <w:szCs w:val="24"/>
               </w:rPr>
             </w:r>
             <w:r>
               <w:rPr>
+                <w:rFonts w:ascii="Arial" w:hAnsi="Arial"/>
                 <w:webHidden/>
+                <w:sz w:val="24"/>
+                <w:szCs w:val="24"/>
               </w:rPr>
               <w:fldChar w:fldCharType="separate"/>
             </w:r>
             <w:r>
               <w:rPr>
+                <w:rFonts w:ascii="Arial" w:hAnsi="Arial"/>
                 <w:webHidden/>
+                <w:sz w:val="24"/>
+                <w:szCs w:val="24"/>
               </w:rPr>
               <w:t>4</w:t>
             </w:r>
             <w:r>
               <w:rPr>
+                <w:rFonts w:ascii="Arial" w:hAnsi="Arial"/>
                 <w:webHidden/>
+                <w:sz w:val="24"/>
+                <w:szCs w:val="24"/>
               </w:rPr>
               <w:fldChar w:fldCharType="end"/>
             </w:r>
@@ -1218,7 +1497,9 @@
           <w:pPr>
             <w:pStyle w:val="TDC1"/>
             <w:rPr>
-              <w:rFonts w:eastAsiaTheme="minorEastAsia" w:cstheme="minorBidi"/>
+              <w:rFonts w:ascii="Arial" w:eastAsiaTheme="minorEastAsia" w:hAnsi="Arial"/>
+              <w:sz w:val="24"/>
+              <w:szCs w:val="24"/>
               <w:lang w:val="es-MX" w:eastAsia="es-MX"/>
             </w:rPr>
           </w:pPr>
@@ -1226,48 +1507,71 @@
             <w:r>
               <w:rPr>
                 <w:rStyle w:val="Hipervnculo"/>
-                <w:rFonts w:eastAsia="Arial"/>
+                <w:rFonts w:ascii="Arial" w:eastAsia="Arial" w:hAnsi="Arial"/>
+                <w:sz w:val="24"/>
+                <w:szCs w:val="24"/>
               </w:rPr>
               <w:t>Tipo de Entidades y Entidades</w:t>
             </w:r>
             <w:r>
               <w:rPr>
+                <w:rFonts w:ascii="Arial" w:hAnsi="Arial"/>
                 <w:webHidden/>
+                <w:sz w:val="24"/>
+                <w:szCs w:val="24"/>
               </w:rPr>
               <w:tab/>
             </w:r>
             <w:r>
               <w:rPr>
+                <w:rFonts w:ascii="Arial" w:hAnsi="Arial"/>
                 <w:webHidden/>
+                <w:sz w:val="24"/>
+                <w:szCs w:val="24"/>
               </w:rPr>
               <w:fldChar w:fldCharType="begin"/>
             </w:r>
             <w:r>
               <w:rPr>
+                <w:rFonts w:ascii="Arial" w:hAnsi="Arial"/>
                 <w:webHidden/>
+                <w:sz w:val="24"/>
+                <w:szCs w:val="24"/>
               </w:rPr>
               <w:instrText xml:space="preserve"> PAGEREF _Toc148088793 \h </w:instrText>
             </w:r>
             <w:r>
               <w:rPr>
+                <w:rFonts w:ascii="Arial" w:hAnsi="Arial"/>
                 <w:webHidden/>
+                <w:sz w:val="24"/>
+                <w:szCs w:val="24"/>
               </w:rPr>
             </w:r>
             <w:r>
               <w:rPr>
+                <w:rFonts w:ascii="Arial" w:hAnsi="Arial"/>
                 <w:webHidden/>
+                <w:sz w:val="24"/>
+                <w:szCs w:val="24"/>
               </w:rPr>
               <w:fldChar w:fldCharType="separate"/>
             </w:r>
             <w:r>
               <w:rPr>
+                <w:rFonts w:ascii="Arial" w:hAnsi="Arial"/>
                 <w:webHidden/>
+                <w:sz w:val="24"/>
+                <w:szCs w:val="24"/>
               </w:rPr>
               <w:t>5</w:t>
             </w:r>
             <w:r>
               <w:rPr>
+                <w:rFonts w:ascii="Arial" w:hAnsi="Arial"/>
                 <w:webHidden/>
+                <w:sz w:val="24"/>
+                <w:szCs w:val="24"/>
               </w:rPr>
               <w:fldChar w:fldCharType="end"/>
             </w:r>
@@ -1438,42 +1742,6 @@
           <w:sz w:val="24"/>
         </w:rPr>
       </w:pPr>
-    </w:p>
-    <w:p>
-      <w:pPr>
-        <w:spacing w:line="276" w:lineRule="auto"/>
-        <w:rPr>
-          <w:rFonts w:ascii="Arial" w:hAnsi="Arial" w:cs="Arial"/>
-          <w:sz w:val="24"/>
-        </w:rPr>
-      </w:pPr>
-    </w:p>
-    <w:p>
-      <w:pPr>
-        <w:spacing w:line="276" w:lineRule="auto"/>
-        <w:rPr>
-          <w:rFonts w:ascii="Arial" w:hAnsi="Arial" w:cs="Arial"/>
-          <w:sz w:val="24"/>
-        </w:rPr>
-      </w:pPr>
-    </w:p>
-    <w:p>
-      <w:pPr>
-        <w:spacing w:line="276" w:lineRule="auto"/>
-        <w:rPr>
-          <w:rFonts w:ascii="Arial" w:hAnsi="Arial" w:cs="Arial"/>
-          <w:sz w:val="24"/>
-        </w:rPr>
-      </w:pPr>
-    </w:p>
-    <w:p>
-      <w:pPr>
-        <w:spacing w:line="276" w:lineRule="auto"/>
-        <w:rPr>
-          <w:rFonts w:ascii="Arial" w:hAnsi="Arial" w:cs="Arial"/>
-          <w:sz w:val="24"/>
-        </w:rPr>
-      </w:pPr>
       <w:r>
         <w:rPr>
           <w:rFonts w:ascii="Arial" w:hAnsi="Arial" w:cs="Arial"/>
@@ -1484,18 +1752,18 @@
         <mc:AlternateContent>
           <mc:Choice Requires="wps">
             <w:drawing>
-              <wp:anchor distT="0" distB="0" distL="114300" distR="114300" simplePos="0" relativeHeight="251782144" behindDoc="0" locked="0" layoutInCell="1" allowOverlap="1" wp14:anchorId="19E49FED" wp14:editId="72D80D61">
+              <wp:anchor distT="0" distB="0" distL="114300" distR="114300" simplePos="0" relativeHeight="252029952" behindDoc="0" locked="0" layoutInCell="1" allowOverlap="1" wp14:anchorId="7C93F5A7" wp14:editId="42998F0D">
                 <wp:simplePos x="0" y="0"/>
                 <wp:positionH relativeFrom="margin">
-                  <wp:posOffset>-493539</wp:posOffset>
+                  <wp:align>center</wp:align>
                 </wp:positionH>
                 <wp:positionV relativeFrom="paragraph">
-                  <wp:posOffset>238892</wp:posOffset>
+                  <wp:posOffset>38100</wp:posOffset>
                 </wp:positionV>
-                <wp:extent cx="6780362" cy="267179"/>
-                <wp:effectExtent l="57150" t="38100" r="59055" b="76200"/>
+                <wp:extent cx="6213764" cy="267179"/>
+                <wp:effectExtent l="57150" t="38100" r="53975" b="76200"/>
                 <wp:wrapNone/>
-                <wp:docPr id="15" name="Rectángulo 15"/>
+                <wp:docPr id="3" name="Rectángulo 3"/>
                 <wp:cNvGraphicFramePr/>
                 <a:graphic xmlns:a="http://schemas.openxmlformats.org/drawingml/2006/main">
                   <a:graphicData uri="http://schemas.microsoft.com/office/word/2010/wordprocessingShape">
@@ -1504,12 +1772,25 @@
                       <wps:spPr>
                         <a:xfrm>
                           <a:off x="0" y="0"/>
-                          <a:ext cx="6780362" cy="267179"/>
+                          <a:ext cx="6213764" cy="267179"/>
                         </a:xfrm>
                         <a:prstGeom prst="rect">
                           <a:avLst/>
                         </a:prstGeom>
+                        <a:solidFill>
+                          <a:schemeClr val="bg1">
+                            <a:lumMod val="95000"/>
+                          </a:schemeClr>
+                        </a:solidFill>
                         <a:ln/>
+                        <a:effectLst>
+                          <a:outerShdw blurRad="57150" dist="19050" dir="5400000" algn="ctr" rotWithShape="0">
+                            <a:schemeClr val="bg1">
+                              <a:lumMod val="65000"/>
+                              <a:alpha val="63000"/>
+                            </a:schemeClr>
+                          </a:outerShdw>
+                        </a:effectLst>
                       </wps:spPr>
                       <wps:style>
                         <a:lnRef idx="0">
@@ -1531,14 +1812,16 @@
                             <w:pPr>
                               <w:jc w:val="center"/>
                               <w:rPr>
-                                <w:b/>
+                                <w:rFonts w:ascii="Arial" w:hAnsi="Arial" w:cs="Arial"/>
+                                <w:color w:val="000000" w:themeColor="text1"/>
                                 <w:sz w:val="24"/>
                                 <w:lang w:val="es-MX"/>
                               </w:rPr>
                             </w:pPr>
                             <w:r>
                               <w:rPr>
-                                <w:b/>
+                                <w:rFonts w:ascii="Arial" w:hAnsi="Arial" w:cs="Arial"/>
+                                <w:color w:val="000000" w:themeColor="text1"/>
                                 <w:sz w:val="24"/>
                                 <w:lang w:val="es-MX"/>
                               </w:rPr>
@@ -1567,25 +1850,24 @@
           </mc:Choice>
           <mc:Fallback>
             <w:pict>
-              <v:rect w14:anchorId="19E49FED" id="Rectángulo 15" o:spid="_x0000_s1028" style="position:absolute;margin-left:-38.85pt;margin-top:18.8pt;width:533.9pt;height:21.05pt;z-index:251782144;visibility:visible;mso-wrap-style:square;mso-width-percent:0;mso-height-percent:0;mso-wrap-distance-left:9pt;mso-wrap-distance-top:0;mso-wrap-distance-right:9pt;mso-wrap-distance-bottom:0;mso-position-horizontal:absolute;mso-position-horizontal-relative:margin;mso-position-vertical:absolute;mso-position-vertical-relative:text;mso-width-percent:0;mso-height-percent:0;mso-width-relative:margin;mso-height-relative:margin;v-text-anchor:middle" o:gfxdata="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" fillcolor="#aaa [3030]" stroked="f">
-                <v:fill color2="#a3a3a3 [3174]" rotate="t" colors="0 #afafaf;.5 #a5a5a5;1 #929292" focus="100%" type="gradient">
-                  <o:fill v:ext="view" type="gradientUnscaled"/>
-                </v:fill>
-                <v:shadow on="t" color="black" opacity="41287f" offset="0,1.5pt"/>
+              <v:rect w14:anchorId="7C93F5A7" id="Rectángulo 3" o:spid="_x0000_s1028" style="position:absolute;margin-left:0;margin-top:3pt;width:489.25pt;height:21.05pt;z-index:252029952;visibility:visible;mso-wrap-style:square;mso-width-percent:0;mso-height-percent:0;mso-wrap-distance-left:9pt;mso-wrap-distance-top:0;mso-wrap-distance-right:9pt;mso-wrap-distance-bottom:0;mso-position-horizontal:center;mso-position-horizontal-relative:margin;mso-position-vertical:absolute;mso-position-vertical-relative:text;mso-width-percent:0;mso-height-percent:0;mso-width-relative:margin;mso-height-relative:margin;v-text-anchor:middle" o:gfxdata="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" fillcolor="#f2f2f2 [3052]" stroked="f">
+                <v:shadow on="t" color="#a5a5a5 [2092]" opacity="41287f" offset="0,1.5pt"/>
                 <v:textbox>
                   <w:txbxContent>
                     <w:p>
                       <w:pPr>
                         <w:jc w:val="center"/>
                         <w:rPr>
-                          <w:b/>
+                          <w:rFonts w:ascii="Arial" w:hAnsi="Arial" w:cs="Arial"/>
+                          <w:color w:val="000000" w:themeColor="text1"/>
                           <w:sz w:val="24"/>
                           <w:lang w:val="es-MX"/>
                         </w:rPr>
                       </w:pPr>
                       <w:r>
                         <w:rPr>
-                          <w:b/>
+                          <w:rFonts w:ascii="Arial" w:hAnsi="Arial" w:cs="Arial"/>
+                          <w:color w:val="000000" w:themeColor="text1"/>
                           <w:sz w:val="24"/>
                           <w:lang w:val="es-MX"/>
                         </w:rPr>
@@ -1604,17 +1886,15 @@
     <w:p>
       <w:pPr>
         <w:spacing w:line="276" w:lineRule="auto"/>
-        <w:jc w:val="center"/>
-        <w:rPr>
-          <w:rFonts w:ascii="Arial" w:hAnsi="Arial" w:cs="Arial"/>
-          <w:sz w:val="24"/>
-        </w:rPr>
-      </w:pPr>
-    </w:p>
-    <w:p>
-      <w:pPr>
-        <w:spacing w:line="276" w:lineRule="auto"/>
-        <w:jc w:val="center"/>
+        <w:rPr>
+          <w:rFonts w:ascii="Arial" w:hAnsi="Arial" w:cs="Arial"/>
+          <w:sz w:val="24"/>
+        </w:rPr>
+      </w:pPr>
+    </w:p>
+    <w:p>
+      <w:pPr>
+        <w:spacing w:line="276" w:lineRule="auto"/>
         <w:rPr>
           <w:rFonts w:ascii="Arial" w:hAnsi="Arial" w:cs="Arial"/>
           <w:sz w:val="24"/>
@@ -1639,182 +1919,15 @@
         <mc:AlternateContent>
           <mc:Choice Requires="wps">
             <w:drawing>
-              <wp:anchor distT="0" distB="0" distL="114300" distR="114300" simplePos="0" relativeHeight="251784192" behindDoc="0" locked="0" layoutInCell="1" allowOverlap="1" wp14:anchorId="65862A9D" wp14:editId="671DA3EC">
+              <wp:anchor distT="0" distB="0" distL="114300" distR="114300" simplePos="0" relativeHeight="252032000" behindDoc="0" locked="0" layoutInCell="1" allowOverlap="1" wp14:anchorId="4F63925F" wp14:editId="7F99E61F">
                 <wp:simplePos x="0" y="0"/>
                 <wp:positionH relativeFrom="column">
-                  <wp:posOffset>808042</wp:posOffset>
+                  <wp:posOffset>594995</wp:posOffset>
                 </wp:positionH>
                 <wp:positionV relativeFrom="paragraph">
-                  <wp:posOffset>269924</wp:posOffset>
+                  <wp:posOffset>23495</wp:posOffset>
                 </wp:positionV>
-                <wp:extent cx="4399472" cy="1134094"/>
-                <wp:effectExtent l="0" t="0" r="20320" b="28575"/>
-                <wp:wrapNone/>
-                <wp:docPr id="17" name="Rectángulo 17"/>
-                <wp:cNvGraphicFramePr/>
-                <a:graphic xmlns:a="http://schemas.openxmlformats.org/drawingml/2006/main">
-                  <a:graphicData uri="http://schemas.microsoft.com/office/word/2010/wordprocessingShape">
-                    <wps:wsp>
-                      <wps:cNvSpPr/>
-                      <wps:spPr>
-                        <a:xfrm>
-                          <a:off x="0" y="0"/>
-                          <a:ext cx="4399472" cy="1134094"/>
-                        </a:xfrm>
-                        <a:prstGeom prst="rect">
-                          <a:avLst/>
-                        </a:prstGeom>
-                      </wps:spPr>
-                      <wps:style>
-                        <a:lnRef idx="2">
-                          <a:schemeClr val="accent3"/>
-                        </a:lnRef>
-                        <a:fillRef idx="1">
-                          <a:schemeClr val="lt1"/>
-                        </a:fillRef>
-                        <a:effectRef idx="0">
-                          <a:schemeClr val="accent3"/>
-                        </a:effectRef>
-                        <a:fontRef idx="minor">
-                          <a:schemeClr val="dk1"/>
-                        </a:fontRef>
-                      </wps:style>
-                      <wps:txbx>
-                        <w:txbxContent>
-                          <w:p>
-                            <w:pPr>
-                              <w:jc w:val="center"/>
-                              <w:rPr>
-                                <w:rFonts w:ascii="Arial" w:hAnsi="Arial" w:cs="Arial"/>
-                              </w:rPr>
-                            </w:pPr>
-                            <w:r>
-                              <w:rPr>
-                                <w:rFonts w:ascii="Arial" w:hAnsi="Arial" w:cs="Arial"/>
-                                <w:lang w:val="es-MX"/>
-                              </w:rPr>
-                              <w:t xml:space="preserve">El documento muestra una guía rápida </w:t>
-                            </w:r>
-                            <w:r>
-                              <w:rPr>
-                                <w:rFonts w:ascii="Arial" w:hAnsi="Arial" w:cs="Arial"/>
-                                <w:lang w:val="es-MX"/>
-                              </w:rPr>
-                              <w:t>del</w:t>
-                            </w:r>
-                            <w:r>
-                              <w:rPr>
-                                <w:rFonts w:ascii="Arial" w:hAnsi="Arial" w:cs="Arial"/>
-                                <w:lang w:val="es-MX"/>
-                              </w:rPr>
-                              <w:t xml:space="preserve"> proceso de administración de usuarios</w:t>
-                            </w:r>
-                            <w:r>
-                              <w:rPr>
-                                <w:rFonts w:ascii="Arial" w:hAnsi="Arial" w:cs="Arial"/>
-                                <w:lang w:val="es-MX"/>
-                              </w:rPr>
-                              <w:t>,</w:t>
-                            </w:r>
-                            <w:r>
-                              <w:rPr>
-                                <w:rFonts w:ascii="Arial" w:hAnsi="Arial" w:cs="Arial"/>
-                                <w:lang w:val="es-MX"/>
-                              </w:rPr>
-                              <w:t xml:space="preserve"> el cual tiene como objetivo gestionar accesos y permisos, para la optimización de los procesos de las áreas correspondientes</w:t>
-                            </w:r>
-                          </w:p>
-                        </w:txbxContent>
-                      </wps:txbx>
-                      <wps:bodyPr rot="0" spcFirstLastPara="0" vertOverflow="overflow" horzOverflow="overflow" vert="horz" wrap="square" lIns="91440" tIns="45720" rIns="91440" bIns="45720" numCol="1" spcCol="0" rtlCol="0" fromWordArt="0" anchor="ctr" anchorCtr="0" forceAA="0" compatLnSpc="1">
-                        <a:prstTxWarp prst="textNoShape">
-                          <a:avLst/>
-                        </a:prstTxWarp>
-                        <a:noAutofit/>
-                      </wps:bodyPr>
-                    </wps:wsp>
-                  </a:graphicData>
-                </a:graphic>
-                <wp14:sizeRelV relativeFrom="margin">
-                  <wp14:pctHeight>0</wp14:pctHeight>
-                </wp14:sizeRelV>
-              </wp:anchor>
-            </w:drawing>
-          </mc:Choice>
-          <mc:Fallback>
-            <w:pict>
-              <v:rect w14:anchorId="65862A9D" id="Rectángulo 17" o:spid="_x0000_s1029" style="position:absolute;margin-left:63.65pt;margin-top:21.25pt;width:346.4pt;height:89.3pt;z-index:251784192;visibility:visible;mso-wrap-style:square;mso-height-percent:0;mso-wrap-distance-left:9pt;mso-wrap-distance-top:0;mso-wrap-distance-right:9pt;mso-wrap-distance-bottom:0;mso-position-horizontal:absolute;mso-position-horizontal-relative:text;mso-position-vertical:absolute;mso-position-vertical-relative:text;mso-height-percent:0;mso-height-relative:margin;v-text-anchor:middle" o:gfxdata="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" fillcolor="white [3201]" strokecolor="#a5a5a5 [3206]" strokeweight="1pt">
-                <v:textbox>
-                  <w:txbxContent>
-                    <w:p>
-                      <w:pPr>
-                        <w:jc w:val="center"/>
-                        <w:rPr>
-                          <w:rFonts w:ascii="Arial" w:hAnsi="Arial" w:cs="Arial"/>
-                        </w:rPr>
-                      </w:pPr>
-                      <w:r>
-                        <w:rPr>
-                          <w:rFonts w:ascii="Arial" w:hAnsi="Arial" w:cs="Arial"/>
-                          <w:lang w:val="es-MX"/>
-                        </w:rPr>
-                        <w:t xml:space="preserve">El documento muestra una guía rápida </w:t>
-                      </w:r>
-                      <w:r>
-                        <w:rPr>
-                          <w:rFonts w:ascii="Arial" w:hAnsi="Arial" w:cs="Arial"/>
-                          <w:lang w:val="es-MX"/>
-                        </w:rPr>
-                        <w:t>del</w:t>
-                      </w:r>
-                      <w:r>
-                        <w:rPr>
-                          <w:rFonts w:ascii="Arial" w:hAnsi="Arial" w:cs="Arial"/>
-                          <w:lang w:val="es-MX"/>
-                        </w:rPr>
-                        <w:t xml:space="preserve"> proceso de administración de usuarios</w:t>
-                      </w:r>
-                      <w:r>
-                        <w:rPr>
-                          <w:rFonts w:ascii="Arial" w:hAnsi="Arial" w:cs="Arial"/>
-                          <w:lang w:val="es-MX"/>
-                        </w:rPr>
-                        <w:t>,</w:t>
-                      </w:r>
-                      <w:r>
-                        <w:rPr>
-                          <w:rFonts w:ascii="Arial" w:hAnsi="Arial" w:cs="Arial"/>
-                          <w:lang w:val="es-MX"/>
-                        </w:rPr>
-                        <w:t xml:space="preserve"> el cual tiene como objetivo gestionar accesos y permisos, para la optimización de los procesos de las áreas correspondientes</w:t>
-                      </w:r>
-                    </w:p>
-                  </w:txbxContent>
-                </v:textbox>
-              </v:rect>
-            </w:pict>
-          </mc:Fallback>
-        </mc:AlternateContent>
-      </w:r>
-      <w:r>
-        <w:rPr>
-          <w:rFonts w:ascii="Arial" w:hAnsi="Arial" w:cs="Arial"/>
-          <w:noProof/>
-          <w:sz w:val="24"/>
-          <w:lang w:val="es-MX" w:eastAsia="es-MX"/>
-        </w:rPr>
-        <mc:AlternateContent>
-          <mc:Choice Requires="wps">
-            <w:drawing>
-              <wp:anchor distT="0" distB="0" distL="114300" distR="114300" simplePos="0" relativeHeight="251783168" behindDoc="0" locked="0" layoutInCell="1" allowOverlap="1" wp14:anchorId="77267B3C" wp14:editId="1A529939">
-                <wp:simplePos x="0" y="0"/>
-                <wp:positionH relativeFrom="column">
-                  <wp:posOffset>809026</wp:posOffset>
-                </wp:positionH>
-                <wp:positionV relativeFrom="paragraph">
-                  <wp:posOffset>5392</wp:posOffset>
-                </wp:positionV>
-                <wp:extent cx="4407715" cy="258792"/>
+                <wp:extent cx="4407535" cy="258445"/>
                 <wp:effectExtent l="0" t="0" r="12065" b="27305"/>
                 <wp:wrapNone/>
                 <wp:docPr id="16" name="Rectángulo 16"/>
@@ -1826,11 +1939,16 @@
                       <wps:spPr>
                         <a:xfrm>
                           <a:off x="0" y="0"/>
-                          <a:ext cx="4407715" cy="258792"/>
+                          <a:ext cx="4407535" cy="258445"/>
                         </a:xfrm>
                         <a:prstGeom prst="rect">
                           <a:avLst/>
                         </a:prstGeom>
+                        <a:solidFill>
+                          <a:schemeClr val="bg1">
+                            <a:lumMod val="95000"/>
+                          </a:schemeClr>
+                        </a:solidFill>
                       </wps:spPr>
                       <wps:style>
                         <a:lnRef idx="1">
@@ -1853,7 +1971,6 @@
                               <w:jc w:val="center"/>
                               <w:rPr>
                                 <w:rFonts w:ascii="Arial" w:hAnsi="Arial" w:cs="Arial"/>
-                                <w:b/>
                                 <w:sz w:val="24"/>
                                 <w:lang w:val="es-MX"/>
                               </w:rPr>
@@ -1861,7 +1978,6 @@
                             <w:r>
                               <w:rPr>
                                 <w:rFonts w:ascii="Arial" w:hAnsi="Arial" w:cs="Arial"/>
-                                <w:b/>
                                 <w:sz w:val="24"/>
                                 <w:lang w:val="es-MX"/>
                               </w:rPr>
@@ -1890,10 +2006,7 @@
           </mc:Choice>
           <mc:Fallback>
             <w:pict>
-              <v:rect w14:anchorId="77267B3C" id="Rectángulo 16" o:spid="_x0000_s1030" style="position:absolute;margin-left:63.7pt;margin-top:.4pt;width:347.05pt;height:20.4pt;z-index:251783168;visibility:visible;mso-wrap-style:square;mso-width-percent:0;mso-height-percent:0;mso-wrap-distance-left:9pt;mso-wrap-distance-top:0;mso-wrap-distance-right:9pt;mso-wrap-distance-bottom:0;mso-position-horizontal:absolute;mso-position-horizontal-relative:text;mso-position-vertical:absolute;mso-position-vertical-relative:text;mso-width-percent:0;mso-height-percent:0;mso-width-relative:margin;mso-height-relative:margin;v-text-anchor:middle" o:gfxdata="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" fillcolor="#c3c3c3 [2166]" strokecolor="#a5a5a5 [3206]" strokeweight=".5pt">
-                <v:fill color2="#b6b6b6 [2614]" rotate="t" colors="0 #d2d2d2;.5 #c8c8c8;1 silver" focus="100%" type="gradient">
-                  <o:fill v:ext="view" type="gradientUnscaled"/>
-                </v:fill>
+              <v:rect w14:anchorId="4F63925F" id="Rectángulo 16" o:spid="_x0000_s1029" style="position:absolute;margin-left:46.85pt;margin-top:1.85pt;width:347.05pt;height:20.35pt;z-index:252032000;visibility:visible;mso-wrap-style:square;mso-width-percent:0;mso-height-percent:0;mso-wrap-distance-left:9pt;mso-wrap-distance-top:0;mso-wrap-distance-right:9pt;mso-wrap-distance-bottom:0;mso-position-horizontal:absolute;mso-position-horizontal-relative:text;mso-position-vertical:absolute;mso-position-vertical-relative:text;mso-width-percent:0;mso-height-percent:0;mso-width-relative:margin;mso-height-relative:margin;v-text-anchor:middle" o:gfxdata="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" fillcolor="#f2f2f2 [3052]" strokecolor="#a5a5a5 [3206]" strokeweight=".5pt">
                 <v:textbox>
                   <w:txbxContent>
                     <w:p>
@@ -1901,7 +2014,6 @@
                         <w:jc w:val="center"/>
                         <w:rPr>
                           <w:rFonts w:ascii="Arial" w:hAnsi="Arial" w:cs="Arial"/>
-                          <w:b/>
                           <w:sz w:val="24"/>
                           <w:lang w:val="es-MX"/>
                         </w:rPr>
@@ -1909,7 +2021,6 @@
                       <w:r>
                         <w:rPr>
                           <w:rFonts w:ascii="Arial" w:hAnsi="Arial" w:cs="Arial"/>
-                          <w:b/>
                           <w:sz w:val="24"/>
                           <w:lang w:val="es-MX"/>
                         </w:rPr>
@@ -1923,28 +2034,243 @@
           </mc:Fallback>
         </mc:AlternateContent>
       </w:r>
-    </w:p>
-    <w:p>
-      <w:pPr>
-        <w:spacing w:line="276" w:lineRule="auto"/>
-        <w:rPr>
-          <w:rFonts w:ascii="Arial" w:hAnsi="Arial" w:cs="Arial"/>
-          <w:sz w:val="24"/>
-        </w:rPr>
-      </w:pPr>
-    </w:p>
-    <w:p>
-      <w:pPr>
-        <w:spacing w:line="276" w:lineRule="auto"/>
-        <w:rPr>
-          <w:rFonts w:ascii="Arial" w:hAnsi="Arial" w:cs="Arial"/>
-          <w:sz w:val="24"/>
-        </w:rPr>
-      </w:pPr>
-    </w:p>
-    <w:p>
-      <w:pPr>
-        <w:spacing w:line="276" w:lineRule="auto"/>
+      <w:r>
+        <w:rPr>
+          <w:rFonts w:ascii="Arial" w:hAnsi="Arial" w:cs="Arial"/>
+          <w:noProof/>
+          <w:sz w:val="24"/>
+          <w:lang w:val="es-MX" w:eastAsia="es-MX"/>
+        </w:rPr>
+        <mc:AlternateContent>
+          <mc:Choice Requires="wps">
+            <w:drawing>
+              <wp:anchor distT="0" distB="0" distL="114300" distR="114300" simplePos="0" relativeHeight="252033024" behindDoc="0" locked="0" layoutInCell="1" allowOverlap="1" wp14:anchorId="42D60435" wp14:editId="1D41C7C7">
+                <wp:simplePos x="0" y="0"/>
+                <wp:positionH relativeFrom="column">
+                  <wp:posOffset>594360</wp:posOffset>
+                </wp:positionH>
+                <wp:positionV relativeFrom="paragraph">
+                  <wp:posOffset>272415</wp:posOffset>
+                </wp:positionV>
+                <wp:extent cx="4407535" cy="1134094"/>
+                <wp:effectExtent l="0" t="0" r="12065" b="28575"/>
+                <wp:wrapNone/>
+                <wp:docPr id="17" name="Rectángulo 17"/>
+                <wp:cNvGraphicFramePr/>
+                <a:graphic xmlns:a="http://schemas.openxmlformats.org/drawingml/2006/main">
+                  <a:graphicData uri="http://schemas.microsoft.com/office/word/2010/wordprocessingShape">
+                    <wps:wsp>
+                      <wps:cNvSpPr/>
+                      <wps:spPr>
+                        <a:xfrm>
+                          <a:off x="0" y="0"/>
+                          <a:ext cx="4407535" cy="1134094"/>
+                        </a:xfrm>
+                        <a:prstGeom prst="rect">
+                          <a:avLst/>
+                        </a:prstGeom>
+                        <a:ln w="6350"/>
+                      </wps:spPr>
+                      <wps:style>
+                        <a:lnRef idx="2">
+                          <a:schemeClr val="accent3"/>
+                        </a:lnRef>
+                        <a:fillRef idx="1">
+                          <a:schemeClr val="lt1"/>
+                        </a:fillRef>
+                        <a:effectRef idx="0">
+                          <a:schemeClr val="accent3"/>
+                        </a:effectRef>
+                        <a:fontRef idx="minor">
+                          <a:schemeClr val="dk1"/>
+                        </a:fontRef>
+                      </wps:style>
+                      <wps:txbx>
+                        <w:txbxContent>
+                          <w:p>
+                            <w:pPr>
+                              <w:jc w:val="both"/>
+                              <w:rPr>
+                                <w:rFonts w:ascii="Arial" w:hAnsi="Arial" w:cs="Arial"/>
+                              </w:rPr>
+                            </w:pPr>
+                            <w:r>
+                              <w:rPr>
+                                <w:rFonts w:ascii="Arial" w:hAnsi="Arial" w:cs="Arial"/>
+                                <w:lang w:val="es-MX"/>
+                              </w:rPr>
+                              <w:t xml:space="preserve">El documento muestra una guía rápida </w:t>
+                            </w:r>
+                            <w:r>
+                              <w:rPr>
+                                <w:rFonts w:ascii="Arial" w:hAnsi="Arial" w:cs="Arial"/>
+                                <w:lang w:val="es-MX"/>
+                              </w:rPr>
+                              <w:t>del</w:t>
+                            </w:r>
+                            <w:r>
+                              <w:rPr>
+                                <w:rFonts w:ascii="Arial" w:hAnsi="Arial" w:cs="Arial"/>
+                                <w:lang w:val="es-MX"/>
+                              </w:rPr>
+                              <w:t xml:space="preserve"> proceso de</w:t>
+                            </w:r>
+                            <w:r>
+                              <w:rPr>
+                                <w:rFonts w:ascii="Arial" w:hAnsi="Arial" w:cs="Arial"/>
+                                <w:lang w:val="es-MX"/>
+                              </w:rPr>
+                              <w:t xml:space="preserve"> </w:t>
+                            </w:r>
+                            <w:r>
+                              <w:rPr>
+                                <w:rFonts w:ascii="Arial" w:hAnsi="Arial" w:cs="Arial"/>
+                                <w:lang w:val="es-MX"/>
+                              </w:rPr>
+                              <w:t>Gestión de Recursos del Estado</w:t>
+                            </w:r>
+                            <w:r>
+                              <w:rPr>
+                                <w:rFonts w:ascii="Arial" w:hAnsi="Arial" w:cs="Arial"/>
+                                <w:lang w:val="es-MX"/>
+                              </w:rPr>
+                              <w:t xml:space="preserve">, el cual tiene como objetivo el </w:t>
+                            </w:r>
+                            <w:r>
+                              <w:rPr>
+                                <w:rFonts w:ascii="Arial" w:hAnsi="Arial" w:cs="Arial"/>
+                                <w:lang w:val="es-MX"/>
+                              </w:rPr>
+                              <w:t>administrar todos los recursos que se reciben en la Secretaría de Finanzas y Tesorería General del Estado de Nuevo León, para la optimización de los procesos de las áreas correspondientes</w:t>
+                            </w:r>
+                            <w:r>
+                              <w:rPr>
+                                <w:rFonts w:ascii="Arial" w:hAnsi="Arial" w:cs="Arial"/>
+                                <w:lang w:val="es-MX"/>
+                              </w:rPr>
+                              <w:t>.</w:t>
+                            </w:r>
+                          </w:p>
+                        </w:txbxContent>
+                      </wps:txbx>
+                      <wps:bodyPr rot="0" spcFirstLastPara="0" vertOverflow="overflow" horzOverflow="overflow" vert="horz" wrap="square" lIns="91440" tIns="45720" rIns="91440" bIns="45720" numCol="1" spcCol="0" rtlCol="0" fromWordArt="0" anchor="ctr" anchorCtr="0" forceAA="0" compatLnSpc="1">
+                        <a:prstTxWarp prst="textNoShape">
+                          <a:avLst/>
+                        </a:prstTxWarp>
+                        <a:noAutofit/>
+                      </wps:bodyPr>
+                    </wps:wsp>
+                  </a:graphicData>
+                </a:graphic>
+                <wp14:sizeRelH relativeFrom="margin">
+                  <wp14:pctWidth>0</wp14:pctWidth>
+                </wp14:sizeRelH>
+                <wp14:sizeRelV relativeFrom="margin">
+                  <wp14:pctHeight>0</wp14:pctHeight>
+                </wp14:sizeRelV>
+              </wp:anchor>
+            </w:drawing>
+          </mc:Choice>
+          <mc:Fallback>
+            <w:pict>
+              <v:rect w14:anchorId="42D60435" id="Rectángulo 17" o:spid="_x0000_s1030" style="position:absolute;margin-left:46.8pt;margin-top:21.45pt;width:347.05pt;height:89.3pt;z-index:252033024;visibility:visible;mso-wrap-style:square;mso-width-percent:0;mso-height-percent:0;mso-wrap-distance-left:9pt;mso-wrap-distance-top:0;mso-wrap-distance-right:9pt;mso-wrap-distance-bottom:0;mso-position-horizontal:absolute;mso-position-horizontal-relative:text;mso-position-vertical:absolute;mso-position-vertical-relative:text;mso-width-percent:0;mso-height-percent:0;mso-width-relative:margin;mso-height-relative:margin;v-text-anchor:middle" o:gfxdata="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" fillcolor="white [3201]" strokecolor="#a5a5a5 [3206]" strokeweight=".5pt">
+                <v:textbox>
+                  <w:txbxContent>
+                    <w:p>
+                      <w:pPr>
+                        <w:jc w:val="both"/>
+                        <w:rPr>
+                          <w:rFonts w:ascii="Arial" w:hAnsi="Arial" w:cs="Arial"/>
+                        </w:rPr>
+                      </w:pPr>
+                      <w:r>
+                        <w:rPr>
+                          <w:rFonts w:ascii="Arial" w:hAnsi="Arial" w:cs="Arial"/>
+                          <w:lang w:val="es-MX"/>
+                        </w:rPr>
+                        <w:t xml:space="preserve">El documento muestra una guía rápida </w:t>
+                      </w:r>
+                      <w:r>
+                        <w:rPr>
+                          <w:rFonts w:ascii="Arial" w:hAnsi="Arial" w:cs="Arial"/>
+                          <w:lang w:val="es-MX"/>
+                        </w:rPr>
+                        <w:t>del</w:t>
+                      </w:r>
+                      <w:r>
+                        <w:rPr>
+                          <w:rFonts w:ascii="Arial" w:hAnsi="Arial" w:cs="Arial"/>
+                          <w:lang w:val="es-MX"/>
+                        </w:rPr>
+                        <w:t xml:space="preserve"> proceso de</w:t>
+                      </w:r>
+                      <w:r>
+                        <w:rPr>
+                          <w:rFonts w:ascii="Arial" w:hAnsi="Arial" w:cs="Arial"/>
+                          <w:lang w:val="es-MX"/>
+                        </w:rPr>
+                        <w:t xml:space="preserve"> </w:t>
+                      </w:r>
+                      <w:r>
+                        <w:rPr>
+                          <w:rFonts w:ascii="Arial" w:hAnsi="Arial" w:cs="Arial"/>
+                          <w:lang w:val="es-MX"/>
+                        </w:rPr>
+                        <w:t>Gestión de Recursos del Estado</w:t>
+                      </w:r>
+                      <w:r>
+                        <w:rPr>
+                          <w:rFonts w:ascii="Arial" w:hAnsi="Arial" w:cs="Arial"/>
+                          <w:lang w:val="es-MX"/>
+                        </w:rPr>
+                        <w:t xml:space="preserve">, el cual tiene como objetivo el </w:t>
+                      </w:r>
+                      <w:r>
+                        <w:rPr>
+                          <w:rFonts w:ascii="Arial" w:hAnsi="Arial" w:cs="Arial"/>
+                          <w:lang w:val="es-MX"/>
+                        </w:rPr>
+                        <w:t>administrar todos los recursos que se reciben en la Secretaría de Finanzas y Tesorería General del Estado de Nuevo León, para la optimización de los procesos de las áreas correspondientes</w:t>
+                      </w:r>
+                      <w:r>
+                        <w:rPr>
+                          <w:rFonts w:ascii="Arial" w:hAnsi="Arial" w:cs="Arial"/>
+                          <w:lang w:val="es-MX"/>
+                        </w:rPr>
+                        <w:t>.</w:t>
+                      </w:r>
+                    </w:p>
+                  </w:txbxContent>
+                </v:textbox>
+              </v:rect>
+            </w:pict>
+          </mc:Fallback>
+        </mc:AlternateContent>
+      </w:r>
+    </w:p>
+    <w:p>
+      <w:pPr>
+        <w:spacing w:line="276" w:lineRule="auto"/>
+        <w:rPr>
+          <w:rFonts w:ascii="Arial" w:hAnsi="Arial" w:cs="Arial"/>
+          <w:sz w:val="24"/>
+        </w:rPr>
+      </w:pPr>
+    </w:p>
+    <w:p>
+      <w:pPr>
+        <w:spacing w:line="276" w:lineRule="auto"/>
+        <w:jc w:val="center"/>
+        <w:rPr>
+          <w:rFonts w:ascii="Arial" w:hAnsi="Arial" w:cs="Arial"/>
+          <w:sz w:val="24"/>
+        </w:rPr>
+      </w:pPr>
+    </w:p>
+    <w:p>
+      <w:pPr>
+        <w:spacing w:line="276" w:lineRule="auto"/>
+        <w:jc w:val="center"/>
         <w:rPr>
           <w:rFonts w:ascii="Arial" w:hAnsi="Arial" w:cs="Arial"/>
           <w:sz w:val="24"/>
@@ -1972,13 +2298,6 @@
           <w:sz w:val="24"/>
         </w:rPr>
       </w:pPr>
-      <w:r>
-        <w:rPr>
-          <w:rFonts w:ascii="Arial" w:hAnsi="Arial" w:cs="Arial"/>
-          <w:sz w:val="24"/>
-        </w:rPr>
-        <w:tab/>
-      </w:r>
     </w:p>
     <w:p>
       <w:pPr>
@@ -2531,14 +2850,6 @@
     </w:p>
     <w:p>
       <w:pPr>
-        <w:spacing w:line="276" w:lineRule="auto"/>
-        <w:rPr>
-          <w:rFonts w:ascii="Arial" w:hAnsi="Arial" w:cs="Arial"/>
-        </w:rPr>
-      </w:pPr>
-    </w:p>
-    <w:p>
-      <w:pPr>
         <w:pStyle w:val="Ttulo1"/>
         <w:jc w:val="center"/>
         <w:rPr>
@@ -2550,6 +2861,7 @@
         <w:rPr>
           <w:rFonts w:eastAsia="Arial"/>
         </w:rPr>
+        <w:lastRenderedPageBreak/>
         <w:t xml:space="preserve">Tipo de </w:t>
       </w:r>
       <w:r>
@@ -2598,11 +2910,20 @@
           <w:sz w:val="24"/>
           <w:szCs w:val="24"/>
         </w:rPr>
-        <w:t xml:space="preserve"> Usuarios, pulsaremos el “Menú” y después “Entidades” </w:t>
-      </w:r>
-    </w:p>
-    <w:p>
-      <w:pPr>
+        <w:t xml:space="preserve"> Usuarios, pulsaremos </w:t>
+      </w:r>
+      <w:r>
+        <w:rPr>
+          <w:rFonts w:ascii="Arial" w:hAnsi="Arial" w:cs="Arial"/>
+          <w:sz w:val="24"/>
+          <w:szCs w:val="24"/>
+        </w:rPr>
+        <w:t>el “Menú” y después “Entidades”.</w:t>
+      </w:r>
+    </w:p>
+    <w:p>
+      <w:pPr>
+        <w:ind w:left="-284"/>
         <w:rPr>
           <w:rFonts w:ascii="Arial" w:hAnsi="Arial" w:cs="Arial"/>
           <w:b/>
@@ -2622,16 +2943,16 @@
         <mc:AlternateContent>
           <mc:Choice Requires="wps">
             <w:drawing>
-              <wp:anchor distT="0" distB="0" distL="114300" distR="114300" simplePos="0" relativeHeight="252025856" behindDoc="0" locked="0" layoutInCell="1" allowOverlap="1" wp14:anchorId="6E089653" wp14:editId="5FC74085">
+              <wp:anchor distT="0" distB="0" distL="114300" distR="114300" simplePos="0" relativeHeight="252025856" behindDoc="0" locked="0" layoutInCell="1" allowOverlap="1" wp14:anchorId="6E089653" wp14:editId="48DC91C3">
                 <wp:simplePos x="0" y="0"/>
                 <wp:positionH relativeFrom="column">
-                  <wp:posOffset>1922845</wp:posOffset>
+                  <wp:posOffset>2044791</wp:posOffset>
                 </wp:positionH>
                 <wp:positionV relativeFrom="paragraph">
-                  <wp:posOffset>429029</wp:posOffset>
+                  <wp:posOffset>469900</wp:posOffset>
                 </wp:positionV>
-                <wp:extent cx="1226820" cy="320040"/>
-                <wp:effectExtent l="19050" t="19050" r="11430" b="22860"/>
+                <wp:extent cx="952500" cy="274320"/>
+                <wp:effectExtent l="19050" t="19050" r="19050" b="11430"/>
                 <wp:wrapNone/>
                 <wp:docPr id="7" name="Rectángulo 7"/>
                 <wp:cNvGraphicFramePr/>
@@ -2642,7 +2963,7 @@
                       <wps:spPr>
                         <a:xfrm>
                           <a:off x="0" y="0"/>
-                          <a:ext cx="1226820" cy="320040"/>
+                          <a:ext cx="952500" cy="274320"/>
                         </a:xfrm>
                         <a:prstGeom prst="rect">
                           <a:avLst/>
@@ -2688,7 +3009,7 @@
           </mc:Choice>
           <mc:Fallback>
             <w:pict>
-              <v:rect w14:anchorId="2237BAA5" id="Rectángulo 7" o:spid="_x0000_s1026" style="position:absolute;margin-left:151.4pt;margin-top:33.8pt;width:96.6pt;height:25.2pt;z-index:252025856;visibility:visible;mso-wrap-style:square;mso-width-percent:0;mso-height-percent:0;mso-wrap-distance-left:9pt;mso-wrap-distance-top:0;mso-wrap-distance-right:9pt;mso-wrap-distance-bottom:0;mso-position-horizontal:absolute;mso-position-horizontal-relative:text;mso-position-vertical:absolute;mso-position-vertical-relative:text;mso-width-percent:0;mso-height-percent:0;mso-width-relative:margin;mso-height-relative:margin;v-text-anchor:middle" o:gfxdata="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" filled="f" strokecolor="red" strokeweight="2.25pt"/>
+              <v:rect w14:anchorId="420968B4" id="Rectángulo 7" o:spid="_x0000_s1026" style="position:absolute;margin-left:161pt;margin-top:37pt;width:75pt;height:21.6pt;z-index:252025856;visibility:visible;mso-wrap-style:square;mso-width-percent:0;mso-height-percent:0;mso-wrap-distance-left:9pt;mso-wrap-distance-top:0;mso-wrap-distance-right:9pt;mso-wrap-distance-bottom:0;mso-position-horizontal:absolute;mso-position-horizontal-relative:text;mso-position-vertical:absolute;mso-position-vertical-relative:text;mso-width-percent:0;mso-height-percent:0;mso-width-relative:margin;mso-height-relative:margin;v-text-anchor:middle" o:gfxdata="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" filled="f" strokecolor="red" strokeweight="2.25pt"/>
             </w:pict>
           </mc:Fallback>
         </mc:AlternateContent>
@@ -2703,9 +3024,9 @@
           <w:lang w:val="es-MX" w:eastAsia="es-MX"/>
         </w:rPr>
         <w:drawing>
-          <wp:inline distT="0" distB="0" distL="0" distR="0" wp14:anchorId="76F10118" wp14:editId="3985C3C7">
-            <wp:extent cx="5612130" cy="2578100"/>
-            <wp:effectExtent l="152400" t="152400" r="369570" b="355600"/>
+          <wp:inline distT="0" distB="0" distL="0" distR="0" wp14:anchorId="76F10118" wp14:editId="21D95DAC">
+            <wp:extent cx="5706126" cy="2621280"/>
+            <wp:effectExtent l="152400" t="152400" r="370840" b="369570"/>
             <wp:docPr id="8" name="Imagen 8"/>
             <wp:cNvGraphicFramePr>
               <a:graphicFrameLocks xmlns:a="http://schemas.openxmlformats.org/drawingml/2006/main" noChangeAspect="1"/>
@@ -2718,7 +3039,7 @@
                     <pic:cNvPicPr/>
                   </pic:nvPicPr>
                   <pic:blipFill>
-                    <a:blip r:embed="rId10"/>
+                    <a:blip r:embed="rId9"/>
                     <a:stretch>
                       <a:fillRect/>
                     </a:stretch>
@@ -2726,7 +3047,7 @@
                   <pic:spPr>
                     <a:xfrm>
                       <a:off x="0" y="0"/>
-                      <a:ext cx="5612130" cy="2578100"/>
+                      <a:ext cx="5707907" cy="2622098"/>
                     </a:xfrm>
                     <a:prstGeom prst="rect">
                       <a:avLst/>
@@ -2830,7 +3151,7 @@
               <w:tabs>
                 <w:tab w:val="left" w:pos="1494"/>
               </w:tabs>
-              <w:spacing w:line="276" w:lineRule="auto"/>
+              <w:spacing w:before="40" w:after="40" w:line="276" w:lineRule="auto"/>
               <w:jc w:val="center"/>
               <w:rPr>
                 <w:rFonts w:ascii="Arial" w:hAnsi="Arial" w:cs="Arial"/>
@@ -2872,6 +3193,13 @@
                 <w:sz w:val="24"/>
               </w:rPr>
               <w:t>Enlista la clasificación de las entidades</w:t>
+            </w:r>
+            <w:r>
+              <w:rPr>
+                <w:rFonts w:ascii="Arial" w:eastAsia="Arial" w:hAnsi="Arial" w:cs="Arial"/>
+                <w:sz w:val="24"/>
+              </w:rPr>
+              <w:t>.</w:t>
             </w:r>
           </w:p>
           <w:p>
@@ -2899,7 +3227,7 @@
               <w:tabs>
                 <w:tab w:val="left" w:pos="1494"/>
               </w:tabs>
-              <w:spacing w:line="276" w:lineRule="auto"/>
+              <w:spacing w:before="40" w:after="40" w:line="276" w:lineRule="auto"/>
               <w:jc w:val="center"/>
               <w:rPr>
                 <w:rFonts w:ascii="Arial" w:hAnsi="Arial" w:cs="Arial"/>
@@ -2940,6 +3268,13 @@
               </w:rPr>
               <w:t>Lista de entidades de gobierno</w:t>
             </w:r>
+            <w:r>
+              <w:rPr>
+                <w:rFonts w:ascii="Arial" w:eastAsia="Arial" w:hAnsi="Arial" w:cs="Arial"/>
+                <w:sz w:val="24"/>
+              </w:rPr>
+              <w:t>.</w:t>
+            </w:r>
           </w:p>
           <w:p>
             <w:pPr>
@@ -3044,17 +3379,35 @@
           <w:szCs w:val="24"/>
         </w:rPr>
       </w:pPr>
-      <w:r>
+    </w:p>
+    <w:p>
+      <w:pPr>
         <w:rPr>
           <w:rFonts w:ascii="Arial" w:hAnsi="Arial" w:cs="Arial"/>
           <w:sz w:val="24"/>
           <w:szCs w:val="24"/>
         </w:rPr>
+      </w:pPr>
+      <w:r>
+        <w:rPr>
+          <w:rFonts w:ascii="Arial" w:hAnsi="Arial" w:cs="Arial"/>
+          <w:sz w:val="24"/>
+          <w:szCs w:val="24"/>
+        </w:rPr>
         <w:t>Para agregar un nuevo tipo de entidad se utiliza el botón “Agregar”</w:t>
       </w:r>
-    </w:p>
-    <w:p>
-      <w:pPr>
+      <w:r>
+        <w:rPr>
+          <w:rFonts w:ascii="Arial" w:hAnsi="Arial" w:cs="Arial"/>
+          <w:sz w:val="24"/>
+          <w:szCs w:val="24"/>
+        </w:rPr>
+        <w:t>.</w:t>
+      </w:r>
+    </w:p>
+    <w:p>
+      <w:pPr>
+        <w:ind w:left="-284"/>
         <w:rPr>
           <w:rFonts w:ascii="Arial" w:hAnsi="Arial" w:cs="Arial"/>
           <w:b/>
@@ -3074,16 +3427,16 @@
         <mc:AlternateContent>
           <mc:Choice Requires="wps">
             <w:drawing>
-              <wp:anchor distT="0" distB="0" distL="114300" distR="114300" simplePos="0" relativeHeight="252013568" behindDoc="0" locked="0" layoutInCell="1" allowOverlap="1" wp14:anchorId="1EF439A4" wp14:editId="488D9FCA">
+              <wp:anchor distT="0" distB="0" distL="114300" distR="114300" simplePos="0" relativeHeight="252013568" behindDoc="0" locked="0" layoutInCell="1" allowOverlap="1" wp14:anchorId="1EF439A4" wp14:editId="6D159237">
                 <wp:simplePos x="0" y="0"/>
                 <wp:positionH relativeFrom="column">
-                  <wp:posOffset>5179695</wp:posOffset>
+                  <wp:posOffset>5026569</wp:posOffset>
                 </wp:positionH>
                 <wp:positionV relativeFrom="paragraph">
-                  <wp:posOffset>444500</wp:posOffset>
+                  <wp:posOffset>474345</wp:posOffset>
                 </wp:positionV>
-                <wp:extent cx="242454" cy="200891"/>
-                <wp:effectExtent l="19050" t="19050" r="24765" b="27940"/>
+                <wp:extent cx="185058" cy="167368"/>
+                <wp:effectExtent l="19050" t="19050" r="24765" b="23495"/>
                 <wp:wrapNone/>
                 <wp:docPr id="28" name="Rectángulo 28"/>
                 <wp:cNvGraphicFramePr/>
@@ -3094,7 +3447,7 @@
                       <wps:spPr>
                         <a:xfrm>
                           <a:off x="0" y="0"/>
-                          <a:ext cx="242454" cy="200891"/>
+                          <a:ext cx="185058" cy="167368"/>
                         </a:xfrm>
                         <a:prstGeom prst="rect">
                           <a:avLst/>
@@ -3140,7 +3493,7 @@
           </mc:Choice>
           <mc:Fallback>
             <w:pict>
-              <v:rect w14:anchorId="2F50C2C2" id="Rectángulo 28" o:spid="_x0000_s1026" style="position:absolute;margin-left:407.85pt;margin-top:35pt;width:19.1pt;height:15.8pt;z-index:252013568;visibility:visible;mso-wrap-style:square;mso-width-percent:0;mso-height-percent:0;mso-wrap-distance-left:9pt;mso-wrap-distance-top:0;mso-wrap-distance-right:9pt;mso-wrap-distance-bottom:0;mso-position-horizontal:absolute;mso-position-horizontal-relative:text;mso-position-vertical:absolute;mso-position-vertical-relative:text;mso-width-percent:0;mso-height-percent:0;mso-width-relative:margin;mso-height-relative:margin;v-text-anchor:middle" o:gfxdata="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" filled="f" strokecolor="red" strokeweight="2.25pt"/>
+              <v:rect w14:anchorId="4B4E7291" id="Rectángulo 28" o:spid="_x0000_s1026" style="position:absolute;margin-left:395.8pt;margin-top:37.35pt;width:14.55pt;height:13.2pt;z-index:252013568;visibility:visible;mso-wrap-style:square;mso-width-percent:0;mso-height-percent:0;mso-wrap-distance-left:9pt;mso-wrap-distance-top:0;mso-wrap-distance-right:9pt;mso-wrap-distance-bottom:0;mso-position-horizontal:absolute;mso-position-horizontal-relative:text;mso-position-vertical:absolute;mso-position-vertical-relative:text;mso-width-percent:0;mso-height-percent:0;mso-width-relative:margin;mso-height-relative:margin;v-text-anchor:middle" o:gfxdata="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" filled="f" strokecolor="red" strokeweight="2.25pt"/>
             </w:pict>
           </mc:Fallback>
         </mc:AlternateContent>
@@ -3170,7 +3523,7 @@
                     <pic:cNvPicPr/>
                   </pic:nvPicPr>
                   <pic:blipFill>
-                    <a:blip r:embed="rId10"/>
+                    <a:blip r:embed="rId9"/>
                     <a:stretch>
                       <a:fillRect/>
                     </a:stretch>
@@ -3228,6 +3581,8 @@
     </w:p>
     <w:p>
       <w:pPr>
+        <w:ind w:left="-284"/>
+        <w:jc w:val="center"/>
         <w:rPr>
           <w:rFonts w:ascii="Arial" w:hAnsi="Arial" w:cs="Arial"/>
           <w:b/>
@@ -3247,16 +3602,16 @@
         <mc:AlternateContent>
           <mc:Choice Requires="wps">
             <w:drawing>
-              <wp:anchor distT="0" distB="0" distL="114300" distR="114300" simplePos="0" relativeHeight="252015616" behindDoc="0" locked="0" layoutInCell="1" allowOverlap="1" wp14:anchorId="64D1CFDE" wp14:editId="564DC8C9">
+              <wp:anchor distT="0" distB="0" distL="114300" distR="114300" simplePos="0" relativeHeight="252015616" behindDoc="0" locked="0" layoutInCell="1" allowOverlap="1" wp14:anchorId="64D1CFDE" wp14:editId="39EA838D">
                 <wp:simplePos x="0" y="0"/>
                 <wp:positionH relativeFrom="column">
-                  <wp:posOffset>4501515</wp:posOffset>
+                  <wp:posOffset>4623978</wp:posOffset>
                 </wp:positionH>
                 <wp:positionV relativeFrom="paragraph">
-                  <wp:posOffset>2320290</wp:posOffset>
+                  <wp:posOffset>2436132</wp:posOffset>
                 </wp:positionV>
-                <wp:extent cx="782782" cy="360219"/>
-                <wp:effectExtent l="19050" t="19050" r="17780" b="20955"/>
+                <wp:extent cx="816429" cy="349159"/>
+                <wp:effectExtent l="19050" t="19050" r="22225" b="13335"/>
                 <wp:wrapNone/>
                 <wp:docPr id="36" name="Rectángulo 36"/>
                 <wp:cNvGraphicFramePr/>
@@ -3267,7 +3622,7 @@
                       <wps:spPr>
                         <a:xfrm>
                           <a:off x="0" y="0"/>
-                          <a:ext cx="782782" cy="360219"/>
+                          <a:ext cx="816429" cy="349159"/>
                         </a:xfrm>
                         <a:prstGeom prst="rect">
                           <a:avLst/>
@@ -3313,7 +3668,7 @@
           </mc:Choice>
           <mc:Fallback>
             <w:pict>
-              <v:rect w14:anchorId="20323680" id="Rectángulo 36" o:spid="_x0000_s1026" style="position:absolute;margin-left:354.45pt;margin-top:182.7pt;width:61.65pt;height:28.35pt;z-index:252015616;visibility:visible;mso-wrap-style:square;mso-width-percent:0;mso-height-percent:0;mso-wrap-distance-left:9pt;mso-wrap-distance-top:0;mso-wrap-distance-right:9pt;mso-wrap-distance-bottom:0;mso-position-horizontal:absolute;mso-position-horizontal-relative:text;mso-position-vertical:absolute;mso-position-vertical-relative:text;mso-width-percent:0;mso-height-percent:0;mso-width-relative:margin;mso-height-relative:margin;v-text-anchor:middle" o:gfxdata="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" filled="f" strokecolor="red" strokeweight="2.25pt"/>
+              <v:rect w14:anchorId="6A648E49" id="Rectángulo 36" o:spid="_x0000_s1026" style="position:absolute;margin-left:364.1pt;margin-top:191.8pt;width:64.3pt;height:27.5pt;z-index:252015616;visibility:visible;mso-wrap-style:square;mso-width-percent:0;mso-height-percent:0;mso-wrap-distance-left:9pt;mso-wrap-distance-top:0;mso-wrap-distance-right:9pt;mso-wrap-distance-bottom:0;mso-position-horizontal:absolute;mso-position-horizontal-relative:text;mso-position-vertical:absolute;mso-position-vertical-relative:text;mso-width-percent:0;mso-height-percent:0;mso-width-relative:margin;mso-height-relative:margin;v-text-anchor:middle" o:gfxdata="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" filled="f" strokecolor="red" strokeweight="2.25pt"/>
             </w:pict>
           </mc:Fallback>
         </mc:AlternateContent>
@@ -3324,9 +3679,9 @@
           <w:lang w:val="es-MX" w:eastAsia="es-MX"/>
         </w:rPr>
         <w:drawing>
-          <wp:inline distT="0" distB="0" distL="0" distR="0" wp14:anchorId="3388E819" wp14:editId="6AEE89EA">
-            <wp:extent cx="5193087" cy="2545080"/>
-            <wp:effectExtent l="152400" t="152400" r="369570" b="369570"/>
+          <wp:inline distT="0" distB="0" distL="0" distR="0" wp14:anchorId="3388E819" wp14:editId="223B0F5C">
+            <wp:extent cx="5530705" cy="2710543"/>
+            <wp:effectExtent l="152400" t="152400" r="356235" b="356870"/>
             <wp:docPr id="19" name="Imagen 19"/>
             <wp:cNvGraphicFramePr>
               <a:graphicFrameLocks xmlns:a="http://schemas.openxmlformats.org/drawingml/2006/main" noChangeAspect="1"/>
@@ -3339,7 +3694,7 @@
                     <pic:cNvPicPr/>
                   </pic:nvPicPr>
                   <pic:blipFill>
-                    <a:blip r:embed="rId11"/>
+                    <a:blip r:embed="rId10"/>
                     <a:stretch>
                       <a:fillRect/>
                     </a:stretch>
@@ -3347,7 +3702,7 @@
                   <pic:spPr>
                     <a:xfrm>
                       <a:off x="0" y="0"/>
-                      <a:ext cx="5212941" cy="2554810"/>
+                      <a:ext cx="5567746" cy="2728696"/>
                     </a:xfrm>
                     <a:prstGeom prst="rect">
                       <a:avLst/>
@@ -3409,8 +3764,6 @@
           <w:szCs w:val="24"/>
         </w:rPr>
       </w:pPr>
-      <w:bookmarkStart w:id="8" w:name="_GoBack"/>
-      <w:bookmarkEnd w:id="8"/>
     </w:p>
     <w:p>
       <w:pPr>
@@ -3439,6 +3792,7 @@
     </w:p>
     <w:p>
       <w:pPr>
+        <w:ind w:left="-284"/>
         <w:rPr>
           <w:rFonts w:ascii="Arial" w:hAnsi="Arial" w:cs="Arial"/>
           <w:b/>
@@ -3458,16 +3812,16 @@
         <mc:AlternateContent>
           <mc:Choice Requires="wps">
             <w:drawing>
-              <wp:anchor distT="0" distB="0" distL="114300" distR="114300" simplePos="0" relativeHeight="252017664" behindDoc="0" locked="0" layoutInCell="1" allowOverlap="1" wp14:anchorId="573C6493" wp14:editId="5C90227E">
+              <wp:anchor distT="0" distB="0" distL="114300" distR="114300" simplePos="0" relativeHeight="252017664" behindDoc="0" locked="0" layoutInCell="1" allowOverlap="1" wp14:anchorId="573C6493" wp14:editId="066F11C6">
                 <wp:simplePos x="0" y="0"/>
                 <wp:positionH relativeFrom="column">
-                  <wp:posOffset>136492</wp:posOffset>
+                  <wp:posOffset>-26670</wp:posOffset>
                 </wp:positionH>
                 <wp:positionV relativeFrom="paragraph">
-                  <wp:posOffset>1007894</wp:posOffset>
+                  <wp:posOffset>1051016</wp:posOffset>
                 </wp:positionV>
-                <wp:extent cx="403860" cy="213360"/>
-                <wp:effectExtent l="19050" t="19050" r="15240" b="15240"/>
+                <wp:extent cx="359229" cy="163286"/>
+                <wp:effectExtent l="19050" t="19050" r="22225" b="27305"/>
                 <wp:wrapNone/>
                 <wp:docPr id="38" name="Rectángulo 38"/>
                 <wp:cNvGraphicFramePr/>
@@ -3478,7 +3832,7 @@
                       <wps:spPr>
                         <a:xfrm>
                           <a:off x="0" y="0"/>
-                          <a:ext cx="403860" cy="213360"/>
+                          <a:ext cx="359229" cy="163286"/>
                         </a:xfrm>
                         <a:prstGeom prst="rect">
                           <a:avLst/>
@@ -3524,7 +3878,7 @@
           </mc:Choice>
           <mc:Fallback>
             <w:pict>
-              <v:rect w14:anchorId="0D22E25F" id="Rectángulo 38" o:spid="_x0000_s1026" style="position:absolute;margin-left:10.75pt;margin-top:79.35pt;width:31.8pt;height:16.8pt;z-index:252017664;visibility:visible;mso-wrap-style:square;mso-width-percent:0;mso-height-percent:0;mso-wrap-distance-left:9pt;mso-wrap-distance-top:0;mso-wrap-distance-right:9pt;mso-wrap-distance-bottom:0;mso-position-horizontal:absolute;mso-position-horizontal-relative:text;mso-position-vertical:absolute;mso-position-vertical-relative:text;mso-width-percent:0;mso-height-percent:0;mso-width-relative:margin;mso-height-relative:margin;v-text-anchor:middle" o:gfxdata="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" filled="f" strokecolor="red" strokeweight="2.25pt"/>
+              <v:rect w14:anchorId="6E9D35AC" id="Rectángulo 38" o:spid="_x0000_s1026" style="position:absolute;margin-left:-2.1pt;margin-top:82.75pt;width:28.3pt;height:12.85pt;z-index:252017664;visibility:visible;mso-wrap-style:square;mso-width-percent:0;mso-height-percent:0;mso-wrap-distance-left:9pt;mso-wrap-distance-top:0;mso-wrap-distance-right:9pt;mso-wrap-distance-bottom:0;mso-position-horizontal:absolute;mso-position-horizontal-relative:text;mso-position-vertical:absolute;mso-position-vertical-relative:text;mso-width-percent:0;mso-height-percent:0;mso-width-relative:margin;mso-height-relative:margin;v-text-anchor:middle" o:gfxdata="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" filled="f" strokecolor="red" strokeweight="2.25pt"/>
             </w:pict>
           </mc:Fallback>
         </mc:AlternateContent>
@@ -3539,9 +3893,9 @@
           <w:lang w:val="es-MX" w:eastAsia="es-MX"/>
         </w:rPr>
         <w:drawing>
-          <wp:inline distT="0" distB="0" distL="0" distR="0" wp14:anchorId="6748A09F" wp14:editId="72E7B4A9">
-            <wp:extent cx="5237018" cy="2405412"/>
-            <wp:effectExtent l="152400" t="152400" r="363855" b="356870"/>
+          <wp:inline distT="0" distB="0" distL="0" distR="0" wp14:anchorId="6748A09F" wp14:editId="3EC1BD47">
+            <wp:extent cx="5522138" cy="2536371"/>
+            <wp:effectExtent l="152400" t="152400" r="364490" b="359410"/>
             <wp:docPr id="5" name="Imagen 5"/>
             <wp:cNvGraphicFramePr>
               <a:graphicFrameLocks xmlns:a="http://schemas.openxmlformats.org/drawingml/2006/main" noChangeAspect="1"/>
@@ -3554,7 +3908,7 @@
                     <pic:cNvPicPr/>
                   </pic:nvPicPr>
                   <pic:blipFill>
-                    <a:blip r:embed="rId12"/>
+                    <a:blip r:embed="rId11"/>
                     <a:stretch>
                       <a:fillRect/>
                     </a:stretch>
@@ -3562,7 +3916,7 @@
                   <pic:spPr>
                     <a:xfrm>
                       <a:off x="0" y="0"/>
-                      <a:ext cx="5249251" cy="2411031"/>
+                      <a:ext cx="5537634" cy="2543489"/>
                     </a:xfrm>
                     <a:prstGeom prst="rect">
                       <a:avLst/>
@@ -3629,6 +3983,7 @@
     </w:p>
     <w:p>
       <w:pPr>
+        <w:ind w:left="-284"/>
         <w:rPr>
           <w:rFonts w:ascii="Arial" w:hAnsi="Arial" w:cs="Arial"/>
           <w:b/>
@@ -3648,16 +4003,16 @@
         <mc:AlternateContent>
           <mc:Choice Requires="wps">
             <w:drawing>
-              <wp:anchor distT="0" distB="0" distL="114300" distR="114300" simplePos="0" relativeHeight="252019712" behindDoc="0" locked="0" layoutInCell="1" allowOverlap="1" wp14:anchorId="249A0F34" wp14:editId="7A17C90A">
+              <wp:anchor distT="0" distB="0" distL="114300" distR="114300" simplePos="0" relativeHeight="252019712" behindDoc="0" locked="0" layoutInCell="1" allowOverlap="1" wp14:anchorId="249A0F34" wp14:editId="7C3F0C9C">
                 <wp:simplePos x="0" y="0"/>
                 <wp:positionH relativeFrom="leftMargin">
-                  <wp:posOffset>6193155</wp:posOffset>
+                  <wp:posOffset>6095999</wp:posOffset>
                 </wp:positionH>
                 <wp:positionV relativeFrom="paragraph">
                   <wp:posOffset>481330</wp:posOffset>
                 </wp:positionV>
-                <wp:extent cx="335280" cy="167640"/>
-                <wp:effectExtent l="19050" t="19050" r="26670" b="22860"/>
+                <wp:extent cx="204651" cy="152400"/>
+                <wp:effectExtent l="19050" t="19050" r="24130" b="19050"/>
                 <wp:wrapNone/>
                 <wp:docPr id="39" name="Rectángulo 39"/>
                 <wp:cNvGraphicFramePr/>
@@ -3668,7 +4023,7 @@
                       <wps:spPr>
                         <a:xfrm>
                           <a:off x="0" y="0"/>
-                          <a:ext cx="335280" cy="167640"/>
+                          <a:ext cx="204651" cy="152400"/>
                         </a:xfrm>
                         <a:prstGeom prst="rect">
                           <a:avLst/>
@@ -3714,7 +4069,7 @@
           </mc:Choice>
           <mc:Fallback>
             <w:pict>
-              <v:rect w14:anchorId="4B3B221A" id="Rectángulo 39" o:spid="_x0000_s1026" style="position:absolute;margin-left:487.65pt;margin-top:37.9pt;width:26.4pt;height:13.2pt;z-index:252019712;visibility:visible;mso-wrap-style:square;mso-width-percent:0;mso-height-percent:0;mso-wrap-distance-left:9pt;mso-wrap-distance-top:0;mso-wrap-distance-right:9pt;mso-wrap-distance-bottom:0;mso-position-horizontal:absolute;mso-position-horizontal-relative:left-margin-area;mso-position-vertical:absolute;mso-position-vertical-relative:text;mso-width-percent:0;mso-height-percent:0;mso-width-relative:margin;mso-height-relative:margin;v-text-anchor:middle" o:gfxdata="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" filled="f" strokecolor="red" strokeweight="2.25pt">
+              <v:rect w14:anchorId="33BB97AE" id="Rectángulo 39" o:spid="_x0000_s1026" style="position:absolute;margin-left:480pt;margin-top:37.9pt;width:16.1pt;height:12pt;z-index:252019712;visibility:visible;mso-wrap-style:square;mso-width-percent:0;mso-height-percent:0;mso-wrap-distance-left:9pt;mso-wrap-distance-top:0;mso-wrap-distance-right:9pt;mso-wrap-distance-bottom:0;mso-position-horizontal:absolute;mso-position-horizontal-relative:left-margin-area;mso-position-vertical:absolute;mso-position-vertical-relative:text;mso-width-percent:0;mso-height-percent:0;mso-width-relative:margin;mso-height-relative:margin;v-text-anchor:middle" o:gfxdata="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" filled="f" strokecolor="red" strokeweight="2.25pt">
                 <w10:wrap anchorx="margin"/>
               </v:rect>
             </w:pict>
@@ -3733,10 +4088,95 @@
         <mc:AlternateContent>
           <mc:Choice Requires="wps">
             <w:drawing>
-              <wp:anchor distT="0" distB="0" distL="114300" distR="114300" simplePos="0" relativeHeight="252021760" behindDoc="0" locked="0" layoutInCell="1" allowOverlap="1" wp14:anchorId="24DD1912" wp14:editId="04FB4F9D">
+              <wp:anchor distT="0" distB="0" distL="114300" distR="114300" simplePos="0" relativeHeight="252023808" behindDoc="0" locked="0" layoutInCell="1" allowOverlap="1" wp14:anchorId="0BBA3FCE" wp14:editId="1001A5D7">
                 <wp:simplePos x="0" y="0"/>
                 <wp:positionH relativeFrom="leftMargin">
-                  <wp:posOffset>1216025</wp:posOffset>
+                  <wp:posOffset>3990884</wp:posOffset>
+                </wp:positionH>
+                <wp:positionV relativeFrom="paragraph">
+                  <wp:posOffset>450850</wp:posOffset>
+                </wp:positionV>
+                <wp:extent cx="685800" cy="266700"/>
+                <wp:effectExtent l="19050" t="19050" r="19050" b="19050"/>
+                <wp:wrapNone/>
+                <wp:docPr id="41" name="Rectángulo 41"/>
+                <wp:cNvGraphicFramePr/>
+                <a:graphic xmlns:a="http://schemas.openxmlformats.org/drawingml/2006/main">
+                  <a:graphicData uri="http://schemas.microsoft.com/office/word/2010/wordprocessingShape">
+                    <wps:wsp>
+                      <wps:cNvSpPr/>
+                      <wps:spPr>
+                        <a:xfrm>
+                          <a:off x="0" y="0"/>
+                          <a:ext cx="685800" cy="266700"/>
+                        </a:xfrm>
+                        <a:prstGeom prst="rect">
+                          <a:avLst/>
+                        </a:prstGeom>
+                        <a:noFill/>
+                        <a:ln w="28575">
+                          <a:solidFill>
+                            <a:srgbClr val="FF0000"/>
+                          </a:solidFill>
+                        </a:ln>
+                      </wps:spPr>
+                      <wps:style>
+                        <a:lnRef idx="2">
+                          <a:schemeClr val="accent6"/>
+                        </a:lnRef>
+                        <a:fillRef idx="1">
+                          <a:schemeClr val="lt1"/>
+                        </a:fillRef>
+                        <a:effectRef idx="0">
+                          <a:schemeClr val="accent6"/>
+                        </a:effectRef>
+                        <a:fontRef idx="minor">
+                          <a:schemeClr val="dk1"/>
+                        </a:fontRef>
+                      </wps:style>
+                      <wps:bodyPr rot="0" spcFirstLastPara="0" vertOverflow="overflow" horzOverflow="overflow" vert="horz" wrap="square" lIns="91440" tIns="45720" rIns="91440" bIns="45720" numCol="1" spcCol="0" rtlCol="0" fromWordArt="0" anchor="ctr" anchorCtr="0" forceAA="0" compatLnSpc="1">
+                        <a:prstTxWarp prst="textNoShape">
+                          <a:avLst/>
+                        </a:prstTxWarp>
+                        <a:noAutofit/>
+                      </wps:bodyPr>
+                    </wps:wsp>
+                  </a:graphicData>
+                </a:graphic>
+                <wp14:sizeRelH relativeFrom="margin">
+                  <wp14:pctWidth>0</wp14:pctWidth>
+                </wp14:sizeRelH>
+                <wp14:sizeRelV relativeFrom="margin">
+                  <wp14:pctHeight>0</wp14:pctHeight>
+                </wp14:sizeRelV>
+              </wp:anchor>
+            </w:drawing>
+          </mc:Choice>
+          <mc:Fallback>
+            <w:pict>
+              <v:rect w14:anchorId="452975C1" id="Rectángulo 41" o:spid="_x0000_s1026" style="position:absolute;margin-left:314.25pt;margin-top:35.5pt;width:54pt;height:21pt;z-index:252023808;visibility:visible;mso-wrap-style:square;mso-width-percent:0;mso-height-percent:0;mso-wrap-distance-left:9pt;mso-wrap-distance-top:0;mso-wrap-distance-right:9pt;mso-wrap-distance-bottom:0;mso-position-horizontal:absolute;mso-position-horizontal-relative:left-margin-area;mso-position-vertical:absolute;mso-position-vertical-relative:text;mso-width-percent:0;mso-height-percent:0;mso-width-relative:margin;mso-height-relative:margin;v-text-anchor:middle" o:gfxdata="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" filled="f" strokecolor="red" strokeweight="2.25pt">
+                <w10:wrap anchorx="margin"/>
+              </v:rect>
+            </w:pict>
+          </mc:Fallback>
+        </mc:AlternateContent>
+      </w:r>
+      <w:r>
+        <w:rPr>
+          <w:rFonts w:ascii="Arial" w:hAnsi="Arial" w:cs="Arial"/>
+          <w:b/>
+          <w:noProof/>
+          <w:sz w:val="24"/>
+          <w:szCs w:val="24"/>
+          <w:lang w:val="es-MX" w:eastAsia="es-MX"/>
+        </w:rPr>
+        <mc:AlternateContent>
+          <mc:Choice Requires="wps">
+            <w:drawing>
+              <wp:anchor distT="0" distB="0" distL="114300" distR="114300" simplePos="0" relativeHeight="252021760" behindDoc="0" locked="0" layoutInCell="1" allowOverlap="1" wp14:anchorId="24DD1912" wp14:editId="0BC07527">
+                <wp:simplePos x="0" y="0"/>
+                <wp:positionH relativeFrom="leftMargin">
+                  <wp:posOffset>1048476</wp:posOffset>
                 </wp:positionH>
                 <wp:positionV relativeFrom="paragraph">
                   <wp:posOffset>1028065</wp:posOffset>
@@ -3799,7 +4239,7 @@
           </mc:Choice>
           <mc:Fallback>
             <w:pict>
-              <v:rect w14:anchorId="6499D97B" id="Rectángulo 40" o:spid="_x0000_s1026" style="position:absolute;margin-left:95.75pt;margin-top:80.95pt;width:26.7pt;height:10.3pt;z-index:252021760;visibility:visible;mso-wrap-style:square;mso-width-percent:0;mso-height-percent:0;mso-wrap-distance-left:9pt;mso-wrap-distance-top:0;mso-wrap-distance-right:9pt;mso-wrap-distance-bottom:0;mso-position-horizontal:absolute;mso-position-horizontal-relative:left-margin-area;mso-position-vertical:absolute;mso-position-vertical-relative:text;mso-width-percent:0;mso-height-percent:0;mso-width-relative:margin;mso-height-relative:margin;v-text-anchor:middle" o:gfxdata="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" filled="f" strokecolor="red" strokeweight="2.25pt">
+              <v:rect w14:anchorId="60A36B55" id="Rectángulo 40" o:spid="_x0000_s1026" style="position:absolute;margin-left:82.55pt;margin-top:80.95pt;width:26.7pt;height:10.3pt;z-index:252021760;visibility:visible;mso-wrap-style:square;mso-width-percent:0;mso-height-percent:0;mso-wrap-distance-left:9pt;mso-wrap-distance-top:0;mso-wrap-distance-right:9pt;mso-wrap-distance-bottom:0;mso-position-horizontal:absolute;mso-position-horizontal-relative:left-margin-area;mso-position-vertical:absolute;mso-position-vertical-relative:text;mso-width-percent:0;mso-height-percent:0;mso-width-relative:margin;mso-height-relative:margin;v-text-anchor:middle" o:gfxdata="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" filled="f" strokecolor="red" strokeweight="2.25pt">
                 <w10:wrap anchorx="margin"/>
               </v:rect>
             </w:pict>
@@ -3815,21 +4255,161 @@
           <w:szCs w:val="24"/>
           <w:lang w:val="es-MX" w:eastAsia="es-MX"/>
         </w:rPr>
+        <w:drawing>
+          <wp:inline distT="0" distB="0" distL="0" distR="0" wp14:anchorId="232C1660" wp14:editId="574482AE">
+            <wp:extent cx="5612130" cy="2540000"/>
+            <wp:effectExtent l="152400" t="152400" r="369570" b="355600"/>
+            <wp:docPr id="18" name="Imagen 18"/>
+            <wp:cNvGraphicFramePr>
+              <a:graphicFrameLocks xmlns:a="http://schemas.openxmlformats.org/drawingml/2006/main" noChangeAspect="1"/>
+            </wp:cNvGraphicFramePr>
+            <a:graphic xmlns:a="http://schemas.openxmlformats.org/drawingml/2006/main">
+              <a:graphicData uri="http://schemas.openxmlformats.org/drawingml/2006/picture">
+                <pic:pic xmlns:pic="http://schemas.openxmlformats.org/drawingml/2006/picture">
+                  <pic:nvPicPr>
+                    <pic:cNvPr id="1" name=""/>
+                    <pic:cNvPicPr/>
+                  </pic:nvPicPr>
+                  <pic:blipFill>
+                    <a:blip r:embed="rId12"/>
+                    <a:stretch>
+                      <a:fillRect/>
+                    </a:stretch>
+                  </pic:blipFill>
+                  <pic:spPr>
+                    <a:xfrm>
+                      <a:off x="0" y="0"/>
+                      <a:ext cx="5612130" cy="2540000"/>
+                    </a:xfrm>
+                    <a:prstGeom prst="rect">
+                      <a:avLst/>
+                    </a:prstGeom>
+                    <a:ln>
+                      <a:noFill/>
+                    </a:ln>
+                    <a:effectLst>
+                      <a:outerShdw blurRad="292100" dist="139700" dir="2700000" algn="tl" rotWithShape="0">
+                        <a:srgbClr val="333333">
+                          <a:alpha val="65000"/>
+                        </a:srgbClr>
+                      </a:outerShdw>
+                    </a:effectLst>
+                  </pic:spPr>
+                </pic:pic>
+              </a:graphicData>
+            </a:graphic>
+          </wp:inline>
+        </w:drawing>
+      </w:r>
+    </w:p>
+    <w:p>
+      <w:pPr>
+        <w:ind w:left="-284"/>
+        <w:rPr>
+          <w:rFonts w:ascii="Arial" w:hAnsi="Arial" w:cs="Arial"/>
+          <w:b/>
+          <w:sz w:val="24"/>
+          <w:szCs w:val="24"/>
+        </w:rPr>
+      </w:pPr>
+    </w:p>
+    <w:p>
+      <w:pPr>
+        <w:ind w:left="-284"/>
+        <w:rPr>
+          <w:rFonts w:ascii="Arial" w:hAnsi="Arial" w:cs="Arial"/>
+          <w:b/>
+          <w:sz w:val="24"/>
+          <w:szCs w:val="24"/>
+        </w:rPr>
+      </w:pPr>
+    </w:p>
+    <w:p>
+      <w:pPr>
+        <w:ind w:left="-284"/>
+        <w:rPr>
+          <w:rFonts w:ascii="Arial" w:hAnsi="Arial" w:cs="Arial"/>
+          <w:b/>
+          <w:sz w:val="24"/>
+          <w:szCs w:val="24"/>
+        </w:rPr>
+      </w:pPr>
+    </w:p>
+    <w:p>
+      <w:pPr>
+        <w:jc w:val="both"/>
+        <w:rPr>
+          <w:rFonts w:ascii="Calibri" w:eastAsia="Calibri" w:hAnsi="Calibri" w:cs="Calibri"/>
+        </w:rPr>
+      </w:pPr>
+    </w:p>
+    <w:p>
+      <w:pPr>
+        <w:rPr>
+          <w:rFonts w:ascii="Arial" w:hAnsi="Arial" w:cs="Arial"/>
+          <w:sz w:val="24"/>
+          <w:szCs w:val="24"/>
+        </w:rPr>
+      </w:pPr>
+      <w:r>
+        <w:rPr>
+          <w:rFonts w:ascii="Arial" w:hAnsi="Arial" w:cs="Arial"/>
+          <w:sz w:val="24"/>
+          <w:szCs w:val="24"/>
+        </w:rPr>
+        <w:t>Para agregar una nueva</w:t>
+      </w:r>
+      <w:r>
+        <w:rPr>
+          <w:rFonts w:ascii="Arial" w:hAnsi="Arial" w:cs="Arial"/>
+          <w:sz w:val="24"/>
+          <w:szCs w:val="24"/>
+        </w:rPr>
+        <w:t xml:space="preserve"> entidad se utiliza el botón “Agregar”</w:t>
+      </w:r>
+      <w:r>
+        <w:rPr>
+          <w:rFonts w:ascii="Arial" w:hAnsi="Arial" w:cs="Arial"/>
+          <w:sz w:val="24"/>
+          <w:szCs w:val="24"/>
+        </w:rPr>
+        <w:t>.</w:t>
+      </w:r>
+    </w:p>
+    <w:p>
+      <w:pPr>
+        <w:ind w:left="-284"/>
+        <w:rPr>
+          <w:rFonts w:ascii="Arial" w:hAnsi="Arial" w:cs="Arial"/>
+          <w:b/>
+          <w:sz w:val="24"/>
+          <w:szCs w:val="24"/>
+        </w:rPr>
+      </w:pPr>
+      <w:r>
+        <w:rPr>
+          <w:rFonts w:ascii="Arial" w:hAnsi="Arial" w:cs="Arial"/>
+          <w:b/>
+          <w:noProof/>
+          <w:sz w:val="24"/>
+          <w:szCs w:val="24"/>
+          <w:lang w:val="es-MX" w:eastAsia="es-MX"/>
+        </w:rPr>
         <mc:AlternateContent>
           <mc:Choice Requires="wps">
             <w:drawing>
-              <wp:anchor distT="0" distB="0" distL="114300" distR="114300" simplePos="0" relativeHeight="252023808" behindDoc="0" locked="0" layoutInCell="1" allowOverlap="1" wp14:anchorId="0BBA3FCE" wp14:editId="212ECF45">
+              <wp:anchor distT="0" distB="0" distL="114300" distR="114300" simplePos="0" relativeHeight="252035072" behindDoc="0" locked="0" layoutInCell="1" allowOverlap="1" wp14:anchorId="58BF5A65" wp14:editId="6B552EB6">
                 <wp:simplePos x="0" y="0"/>
                 <wp:positionH relativeFrom="leftMargin">
-                  <wp:posOffset>4237355</wp:posOffset>
+                  <wp:posOffset>6086898</wp:posOffset>
                 </wp:positionH>
                 <wp:positionV relativeFrom="paragraph">
-                  <wp:posOffset>450850</wp:posOffset>
+                  <wp:posOffset>481330</wp:posOffset>
                 </wp:positionV>
-                <wp:extent cx="685800" cy="266700"/>
-                <wp:effectExtent l="19050" t="19050" r="19050" b="19050"/>
+                <wp:extent cx="204651" cy="152400"/>
+                <wp:effectExtent l="19050" t="19050" r="24130" b="19050"/>
                 <wp:wrapNone/>
-                <wp:docPr id="41" name="Rectángulo 41"/>
+                <wp:docPr id="12" name="Rectángulo 12"/>
                 <wp:cNvGraphicFramePr/>
                 <a:graphic xmlns:a="http://schemas.openxmlformats.org/drawingml/2006/main">
                   <a:graphicData uri="http://schemas.microsoft.com/office/word/2010/wordprocessingShape">
@@ -3838,7 +4418,7 @@
                       <wps:spPr>
                         <a:xfrm>
                           <a:off x="0" y="0"/>
-                          <a:ext cx="685800" cy="266700"/>
+                          <a:ext cx="204651" cy="152400"/>
                         </a:xfrm>
                         <a:prstGeom prst="rect">
                           <a:avLst/>
@@ -3884,7 +4464,7 @@
           </mc:Choice>
           <mc:Fallback>
             <w:pict>
-              <v:rect w14:anchorId="56C12C2A" id="Rectángulo 41" o:spid="_x0000_s1026" style="position:absolute;margin-left:333.65pt;margin-top:35.5pt;width:54pt;height:21pt;z-index:252023808;visibility:visible;mso-wrap-style:square;mso-width-percent:0;mso-height-percent:0;mso-wrap-distance-left:9pt;mso-wrap-distance-top:0;mso-wrap-distance-right:9pt;mso-wrap-distance-bottom:0;mso-position-horizontal:absolute;mso-position-horizontal-relative:left-margin-area;mso-position-vertical:absolute;mso-position-vertical-relative:text;mso-width-percent:0;mso-height-percent:0;mso-width-relative:margin;mso-height-relative:margin;v-text-anchor:middle" o:gfxdata="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" filled="f" strokecolor="red" strokeweight="2.25pt">
+              <v:rect w14:anchorId="7B557BE7" id="Rectángulo 12" o:spid="_x0000_s1026" style="position:absolute;margin-left:479.3pt;margin-top:37.9pt;width:16.1pt;height:12pt;z-index:252035072;visibility:visible;mso-wrap-style:square;mso-width-percent:0;mso-height-percent:0;mso-wrap-distance-left:9pt;mso-wrap-distance-top:0;mso-wrap-distance-right:9pt;mso-wrap-distance-bottom:0;mso-position-horizontal:absolute;mso-position-horizontal-relative:left-margin-area;mso-position-vertical:absolute;mso-position-vertical-relative:text;mso-width-percent:0;mso-height-percent:0;mso-width-relative:margin;mso-height-relative:margin;v-text-anchor:middle" o:gfxdata="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" filled="f" strokecolor="red" strokeweight="2.25pt">
                 <w10:wrap anchorx="margin"/>
               </v:rect>
             </w:pict>
@@ -3901,10 +4481,10 @@
           <w:lang w:val="es-MX" w:eastAsia="es-MX"/>
         </w:rPr>
         <w:drawing>
-          <wp:inline distT="0" distB="0" distL="0" distR="0" wp14:anchorId="232C1660" wp14:editId="574482AE">
+          <wp:inline distT="0" distB="0" distL="0" distR="0" wp14:anchorId="7079F807" wp14:editId="36529838">
             <wp:extent cx="5612130" cy="2540000"/>
             <wp:effectExtent l="152400" t="152400" r="369570" b="355600"/>
-            <wp:docPr id="18" name="Imagen 18"/>
+            <wp:docPr id="21" name="Imagen 21"/>
             <wp:cNvGraphicFramePr>
               <a:graphicFrameLocks xmlns:a="http://schemas.openxmlformats.org/drawingml/2006/main" noChangeAspect="1"/>
             </wp:cNvGraphicFramePr>
@@ -3916,7 +4496,7 @@
                     <pic:cNvPicPr/>
                   </pic:nvPicPr>
                   <pic:blipFill>
-                    <a:blip r:embed="rId13"/>
+                    <a:blip r:embed="rId12"/>
                     <a:stretch>
                       <a:fillRect/>
                     </a:stretch>
@@ -3949,30 +4529,191 @@
     </w:p>
     <w:p>
       <w:pPr>
-        <w:ind w:left="-851"/>
         <w:jc w:val="both"/>
         <w:rPr>
-          <w:rFonts w:ascii="Calibri" w:eastAsia="Calibri" w:hAnsi="Calibri" w:cs="Calibri"/>
-        </w:rPr>
-      </w:pPr>
+          <w:rFonts w:ascii="Arial" w:hAnsi="Arial" w:cs="Arial"/>
+          <w:sz w:val="24"/>
+          <w:szCs w:val="24"/>
+        </w:rPr>
+      </w:pPr>
+      <w:r>
+        <w:rPr>
+          <w:rFonts w:ascii="Arial" w:hAnsi="Arial" w:cs="Arial"/>
+          <w:sz w:val="24"/>
+          <w:szCs w:val="24"/>
+        </w:rPr>
+        <w:t>Llene el formulario y pulsar “Agregar.</w:t>
+      </w:r>
     </w:p>
     <w:p>
       <w:pPr>
         <w:jc w:val="both"/>
+        <w:rPr>
+          <w:rFonts w:ascii="Arial" w:hAnsi="Arial" w:cs="Arial"/>
+          <w:sz w:val="24"/>
+          <w:szCs w:val="24"/>
+        </w:rPr>
+      </w:pPr>
+      <w:r>
+        <w:rPr>
+          <w:rFonts w:ascii="Arial" w:hAnsi="Arial" w:cs="Arial"/>
+          <w:sz w:val="24"/>
+          <w:szCs w:val="24"/>
+        </w:rPr>
+        <w:t>Nota: Control Interno y Clave Siregob son opcionales.</w:t>
+      </w:r>
+    </w:p>
+    <w:p>
+      <w:pPr>
+        <w:jc w:val="center"/>
         <w:rPr>
           <w:rFonts w:ascii="Arial" w:eastAsia="Arial" w:hAnsi="Arial" w:cs="Arial"/>
           <w:b/>
           <w:sz w:val="24"/>
         </w:rPr>
       </w:pPr>
+      <w:r>
+        <w:rPr>
+          <w:rFonts w:ascii="Arial" w:hAnsi="Arial" w:cs="Arial"/>
+          <w:b/>
+          <w:noProof/>
+          <w:sz w:val="24"/>
+          <w:szCs w:val="24"/>
+          <w:lang w:val="es-MX" w:eastAsia="es-MX"/>
+        </w:rPr>
+        <mc:AlternateContent>
+          <mc:Choice Requires="wps">
+            <w:drawing>
+              <wp:anchor distT="0" distB="0" distL="114300" distR="114300" simplePos="0" relativeHeight="252037120" behindDoc="0" locked="0" layoutInCell="1" allowOverlap="1" wp14:anchorId="6D734272" wp14:editId="5D5F34E5">
+                <wp:simplePos x="0" y="0"/>
+                <wp:positionH relativeFrom="leftMargin">
+                  <wp:posOffset>2455333</wp:posOffset>
+                </wp:positionH>
+                <wp:positionV relativeFrom="paragraph">
+                  <wp:posOffset>2602230</wp:posOffset>
+                </wp:positionV>
+                <wp:extent cx="2531534" cy="651933"/>
+                <wp:effectExtent l="19050" t="19050" r="21590" b="15240"/>
+                <wp:wrapNone/>
+                <wp:docPr id="25" name="Rectángulo 25"/>
+                <wp:cNvGraphicFramePr/>
+                <a:graphic xmlns:a="http://schemas.openxmlformats.org/drawingml/2006/main">
+                  <a:graphicData uri="http://schemas.microsoft.com/office/word/2010/wordprocessingShape">
+                    <wps:wsp>
+                      <wps:cNvSpPr/>
+                      <wps:spPr>
+                        <a:xfrm>
+                          <a:off x="0" y="0"/>
+                          <a:ext cx="2531534" cy="651933"/>
+                        </a:xfrm>
+                        <a:prstGeom prst="rect">
+                          <a:avLst/>
+                        </a:prstGeom>
+                        <a:noFill/>
+                        <a:ln w="28575">
+                          <a:solidFill>
+                            <a:srgbClr val="FF0000"/>
+                          </a:solidFill>
+                        </a:ln>
+                      </wps:spPr>
+                      <wps:style>
+                        <a:lnRef idx="2">
+                          <a:schemeClr val="accent6"/>
+                        </a:lnRef>
+                        <a:fillRef idx="1">
+                          <a:schemeClr val="lt1"/>
+                        </a:fillRef>
+                        <a:effectRef idx="0">
+                          <a:schemeClr val="accent6"/>
+                        </a:effectRef>
+                        <a:fontRef idx="minor">
+                          <a:schemeClr val="dk1"/>
+                        </a:fontRef>
+                      </wps:style>
+                      <wps:bodyPr rot="0" spcFirstLastPara="0" vertOverflow="overflow" horzOverflow="overflow" vert="horz" wrap="square" lIns="91440" tIns="45720" rIns="91440" bIns="45720" numCol="1" spcCol="0" rtlCol="0" fromWordArt="0" anchor="ctr" anchorCtr="0" forceAA="0" compatLnSpc="1">
+                        <a:prstTxWarp prst="textNoShape">
+                          <a:avLst/>
+                        </a:prstTxWarp>
+                        <a:noAutofit/>
+                      </wps:bodyPr>
+                    </wps:wsp>
+                  </a:graphicData>
+                </a:graphic>
+                <wp14:sizeRelH relativeFrom="margin">
+                  <wp14:pctWidth>0</wp14:pctWidth>
+                </wp14:sizeRelH>
+                <wp14:sizeRelV relativeFrom="margin">
+                  <wp14:pctHeight>0</wp14:pctHeight>
+                </wp14:sizeRelV>
+              </wp:anchor>
+            </w:drawing>
+          </mc:Choice>
+          <mc:Fallback>
+            <w:pict>
+              <v:rect w14:anchorId="67B98DBE" id="Rectángulo 25" o:spid="_x0000_s1026" style="position:absolute;margin-left:193.35pt;margin-top:204.9pt;width:199.35pt;height:51.35pt;z-index:252037120;visibility:visible;mso-wrap-style:square;mso-width-percent:0;mso-height-percent:0;mso-wrap-distance-left:9pt;mso-wrap-distance-top:0;mso-wrap-distance-right:9pt;mso-wrap-distance-bottom:0;mso-position-horizontal:absolute;mso-position-horizontal-relative:left-margin-area;mso-position-vertical:absolute;mso-position-vertical-relative:text;mso-width-percent:0;mso-height-percent:0;mso-width-relative:margin;mso-height-relative:margin;v-text-anchor:middle" o:gfxdata="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" filled="f" strokecolor="red" strokeweight="2.25pt">
+                <w10:wrap anchorx="margin"/>
+              </v:rect>
+            </w:pict>
+          </mc:Fallback>
+        </mc:AlternateContent>
+      </w:r>
+      <w:r>
+        <w:rPr>
+          <w:noProof/>
+          <w:lang w:val="es-MX" w:eastAsia="es-MX"/>
+        </w:rPr>
+        <w:drawing>
+          <wp:inline distT="0" distB="0" distL="0" distR="0" wp14:anchorId="613D4637" wp14:editId="6528D314">
+            <wp:extent cx="2794000" cy="3398134"/>
+            <wp:effectExtent l="152400" t="152400" r="368300" b="354965"/>
+            <wp:docPr id="1" name="Imagen 1"/>
+            <wp:cNvGraphicFramePr>
+              <a:graphicFrameLocks xmlns:a="http://schemas.openxmlformats.org/drawingml/2006/main" noChangeAspect="1"/>
+            </wp:cNvGraphicFramePr>
+            <a:graphic xmlns:a="http://schemas.openxmlformats.org/drawingml/2006/main">
+              <a:graphicData uri="http://schemas.openxmlformats.org/drawingml/2006/picture">
+                <pic:pic xmlns:pic="http://schemas.openxmlformats.org/drawingml/2006/picture">
+                  <pic:nvPicPr>
+                    <pic:cNvPr id="1" name=""/>
+                    <pic:cNvPicPr/>
+                  </pic:nvPicPr>
+                  <pic:blipFill>
+                    <a:blip r:embed="rId13"/>
+                    <a:stretch>
+                      <a:fillRect/>
+                    </a:stretch>
+                  </pic:blipFill>
+                  <pic:spPr>
+                    <a:xfrm>
+                      <a:off x="0" y="0"/>
+                      <a:ext cx="2830317" cy="3442304"/>
+                    </a:xfrm>
+                    <a:prstGeom prst="rect">
+                      <a:avLst/>
+                    </a:prstGeom>
+                    <a:ln>
+                      <a:noFill/>
+                    </a:ln>
+                    <a:effectLst>
+                      <a:outerShdw blurRad="292100" dist="139700" dir="2700000" algn="tl" rotWithShape="0">
+                        <a:srgbClr val="333333">
+                          <a:alpha val="65000"/>
+                        </a:srgbClr>
+                      </a:outerShdw>
+                    </a:effectLst>
+                  </pic:spPr>
+                </pic:pic>
+              </a:graphicData>
+            </a:graphic>
+          </wp:inline>
+        </w:drawing>
+      </w:r>
+      <w:bookmarkStart w:id="8" w:name="_GoBack"/>
+      <w:bookmarkEnd w:id="8"/>
     </w:p>
     <w:sectPr>
-      <w:headerReference w:type="even" r:id="rId14"/>
-      <w:headerReference w:type="default" r:id="rId15"/>
-      <w:footerReference w:type="even" r:id="rId16"/>
-      <w:footerReference w:type="default" r:id="rId17"/>
-      <w:headerReference w:type="first" r:id="rId18"/>
-      <w:footerReference w:type="first" r:id="rId19"/>
+      <w:headerReference w:type="default" r:id="rId14"/>
+      <w:footerReference w:type="default" r:id="rId15"/>
       <w:pgSz w:w="12240" w:h="15840" w:code="1"/>
       <w:pgMar w:top="1417" w:right="1701" w:bottom="1417" w:left="1701" w:header="708" w:footer="708" w:gutter="0"/>
       <w:cols w:space="708"/>
@@ -4009,16 +4750,6 @@
 </file>
 
 <file path=word/footer1.xml><?xml version="1.0" encoding="utf-8"?>
-<w:ftr xmlns:wpc="http://schemas.microsoft.com/office/word/2010/wordprocessingCanvas" xmlns:cx="http://schemas.microsoft.com/office/drawing/2014/chartex" xmlns:cx1="http://schemas.microsoft.com/office/drawing/2015/9/8/chartex" xmlns:mc="http://schemas.openxmlformats.org/markup-compatibility/2006" xmlns:o="urn:schemas-microsoft-com:office:office" xmlns:r="http://schemas.openxmlformats.org/officeDocument/2006/relationships" xmlns:m="http://schemas.openxmlformats.org/officeDocument/2006/math" xmlns:v="urn:schemas-microsoft-com:vml" xmlns:wp14="http://schemas.microsoft.com/office/word/2010/wordprocessingDrawing" xmlns:wp="http://schemas.openxmlformats.org/drawingml/2006/wordprocessingDrawing" xmlns:w10="urn:schemas-microsoft-com:office:word" xmlns:w="http://schemas.openxmlformats.org/wordprocessingml/2006/main" xmlns:w14="http://schemas.microsoft.com/office/word/2010/wordml" xmlns:w15="http://schemas.microsoft.com/office/word/2012/wordml" xmlns:w16se="http://schemas.microsoft.com/office/word/2015/wordml/symex" xmlns:wpg="http://schemas.microsoft.com/office/word/2010/wordprocessingGroup" xmlns:wpi="http://schemas.microsoft.com/office/word/2010/wordprocessingInk" xmlns:wne="http://schemas.microsoft.com/office/word/2006/wordml" xmlns:wps="http://schemas.microsoft.com/office/word/2010/wordprocessingShape" mc:Ignorable="w14 w15 w16se wp14">
-  <w:p>
-    <w:pPr>
-      <w:pStyle w:val="Piedepgina"/>
-    </w:pPr>
-  </w:p>
-</w:ftr>
-</file>
-
-<file path=word/footer2.xml><?xml version="1.0" encoding="utf-8"?>
 <w:ftr xmlns:wpc="http://schemas.microsoft.com/office/word/2010/wordprocessingCanvas" xmlns:cx="http://schemas.microsoft.com/office/drawing/2014/chartex" xmlns:cx1="http://schemas.microsoft.com/office/drawing/2015/9/8/chartex" xmlns:mc="http://schemas.openxmlformats.org/markup-compatibility/2006" xmlns:o="urn:schemas-microsoft-com:office:office" xmlns:r="http://schemas.openxmlformats.org/officeDocument/2006/relationships" xmlns:m="http://schemas.openxmlformats.org/officeDocument/2006/math" xmlns:v="urn:schemas-microsoft-com:vml" xmlns:wp14="http://schemas.microsoft.com/office/word/2010/wordprocessingDrawing" xmlns:wp="http://schemas.openxmlformats.org/drawingml/2006/wordprocessingDrawing" xmlns:w10="urn:schemas-microsoft-com:office:word" xmlns:w="http://schemas.openxmlformats.org/wordprocessingml/2006/main" xmlns:w14="http://schemas.microsoft.com/office/word/2010/wordml" xmlns:w15="http://schemas.microsoft.com/office/word/2012/wordml" xmlns:w16se="http://schemas.microsoft.com/office/word/2015/wordml/symex" xmlns:wpg="http://schemas.microsoft.com/office/word/2010/wordprocessingGroup" xmlns:wpi="http://schemas.microsoft.com/office/word/2010/wordprocessingInk" xmlns:wne="http://schemas.microsoft.com/office/word/2006/wordml" xmlns:wps="http://schemas.microsoft.com/office/word/2010/wordprocessingShape" mc:Ignorable="w14 w15 w16se wp14">
   <w:sdt>
     <w:sdtPr>
@@ -4282,7 +5013,7 @@
                 <w:noProof/>
                 <w:color w:val="FFFFFF" w:themeColor="background1"/>
               </w:rPr>
-              <w:t>6</w:t>
+              <w:t>8</w:t>
             </w:r>
             <w:r>
               <w:rPr>
@@ -4336,7 +5067,7 @@
                 <w:noProof/>
                 <w:color w:val="FFFFFF" w:themeColor="background1"/>
               </w:rPr>
-              <w:t>7</w:t>
+              <w:t>8</w:t>
             </w:r>
             <w:r>
               <w:rPr>
@@ -4361,16 +5092,6 @@
 </w:ftr>
 </file>
 
-<file path=word/footer3.xml><?xml version="1.0" encoding="utf-8"?>
-<w:ftr xmlns:wpc="http://schemas.microsoft.com/office/word/2010/wordprocessingCanvas" xmlns:cx="http://schemas.microsoft.com/office/drawing/2014/chartex" xmlns:cx1="http://schemas.microsoft.com/office/drawing/2015/9/8/chartex" xmlns:mc="http://schemas.openxmlformats.org/markup-compatibility/2006" xmlns:o="urn:schemas-microsoft-com:office:office" xmlns:r="http://schemas.openxmlformats.org/officeDocument/2006/relationships" xmlns:m="http://schemas.openxmlformats.org/officeDocument/2006/math" xmlns:v="urn:schemas-microsoft-com:vml" xmlns:wp14="http://schemas.microsoft.com/office/word/2010/wordprocessingDrawing" xmlns:wp="http://schemas.openxmlformats.org/drawingml/2006/wordprocessingDrawing" xmlns:w10="urn:schemas-microsoft-com:office:word" xmlns:w="http://schemas.openxmlformats.org/wordprocessingml/2006/main" xmlns:w14="http://schemas.microsoft.com/office/word/2010/wordml" xmlns:w15="http://schemas.microsoft.com/office/word/2012/wordml" xmlns:w16se="http://schemas.microsoft.com/office/word/2015/wordml/symex" xmlns:wpg="http://schemas.microsoft.com/office/word/2010/wordprocessingGroup" xmlns:wpi="http://schemas.microsoft.com/office/word/2010/wordprocessingInk" xmlns:wne="http://schemas.microsoft.com/office/word/2006/wordml" xmlns:wps="http://schemas.microsoft.com/office/word/2010/wordprocessingShape" mc:Ignorable="w14 w15 w16se wp14">
-  <w:p>
-    <w:pPr>
-      <w:pStyle w:val="Piedepgina"/>
-    </w:pPr>
-  </w:p>
-</w:ftr>
-</file>
-
 <file path=word/footnotes.xml><?xml version="1.0" encoding="utf-8"?>
 <w:footnotes xmlns:wpc="http://schemas.microsoft.com/office/word/2010/wordprocessingCanvas" xmlns:cx="http://schemas.microsoft.com/office/drawing/2014/chartex" xmlns:cx1="http://schemas.microsoft.com/office/drawing/2015/9/8/chartex" xmlns:mc="http://schemas.openxmlformats.org/markup-compatibility/2006" xmlns:o="urn:schemas-microsoft-com:office:office" xmlns:r="http://schemas.openxmlformats.org/officeDocument/2006/relationships" xmlns:m="http://schemas.openxmlformats.org/officeDocument/2006/math" xmlns:v="urn:schemas-microsoft-com:vml" xmlns:wp14="http://schemas.microsoft.com/office/word/2010/wordprocessingDrawing" xmlns:wp="http://schemas.openxmlformats.org/drawingml/2006/wordprocessingDrawing" xmlns:w10="urn:schemas-microsoft-com:office:word" xmlns:w="http://schemas.openxmlformats.org/wordprocessingml/2006/main" xmlns:w14="http://schemas.microsoft.com/office/word/2010/wordml" xmlns:w15="http://schemas.microsoft.com/office/word/2012/wordml" xmlns:w16se="http://schemas.microsoft.com/office/word/2015/wordml/symex" xmlns:wpg="http://schemas.microsoft.com/office/word/2010/wordprocessingGroup" xmlns:wpi="http://schemas.microsoft.com/office/word/2010/wordprocessingInk" xmlns:wne="http://schemas.microsoft.com/office/word/2006/wordml" xmlns:wps="http://schemas.microsoft.com/office/word/2010/wordprocessingShape" mc:Ignorable="w14 w15 w16se wp14">
   <w:footnote w:type="separator" w:id="-1">
@@ -4402,243 +5123,24 @@
     <w:pPr>
       <w:pStyle w:val="Encabezado"/>
     </w:pPr>
-  </w:p>
-</w:hdr>
-</file>
-
-<file path=word/header2.xml><?xml version="1.0" encoding="utf-8"?>
-<w:hdr xmlns:wpc="http://schemas.microsoft.com/office/word/2010/wordprocessingCanvas" xmlns:cx="http://schemas.microsoft.com/office/drawing/2014/chartex" xmlns:cx1="http://schemas.microsoft.com/office/drawing/2015/9/8/chartex" xmlns:mc="http://schemas.openxmlformats.org/markup-compatibility/2006" xmlns:o="urn:schemas-microsoft-com:office:office" xmlns:r="http://schemas.openxmlformats.org/officeDocument/2006/relationships" xmlns:m="http://schemas.openxmlformats.org/officeDocument/2006/math" xmlns:v="urn:schemas-microsoft-com:vml" xmlns:wp14="http://schemas.microsoft.com/office/word/2010/wordprocessingDrawing" xmlns:wp="http://schemas.openxmlformats.org/drawingml/2006/wordprocessingDrawing" xmlns:w10="urn:schemas-microsoft-com:office:word" xmlns:w="http://schemas.openxmlformats.org/wordprocessingml/2006/main" xmlns:w14="http://schemas.microsoft.com/office/word/2010/wordml" xmlns:w15="http://schemas.microsoft.com/office/word/2012/wordml" xmlns:w16se="http://schemas.microsoft.com/office/word/2015/wordml/symex" xmlns:wpg="http://schemas.microsoft.com/office/word/2010/wordprocessingGroup" xmlns:wpi="http://schemas.microsoft.com/office/word/2010/wordprocessingInk" xmlns:wne="http://schemas.microsoft.com/office/word/2006/wordml" xmlns:wps="http://schemas.microsoft.com/office/word/2010/wordprocessingShape" mc:Ignorable="w14 w15 w16se wp14">
-  <w:p>
-    <w:pPr>
-      <w:pStyle w:val="Encabezado"/>
-    </w:pPr>
-    <w:r>
-      <w:rPr>
-        <w:noProof/>
-        <w:lang w:val="es-MX" w:eastAsia="es-MX"/>
-      </w:rPr>
-      <mc:AlternateContent>
-        <mc:Choice Requires="wps">
-          <w:drawing>
-            <wp:anchor distT="0" distB="0" distL="114300" distR="114300" simplePos="0" relativeHeight="251659264" behindDoc="0" locked="0" layoutInCell="1" allowOverlap="1" wp14:anchorId="3FEC259C" wp14:editId="427C46D7">
-              <wp:simplePos x="0" y="0"/>
-              <wp:positionH relativeFrom="column">
-                <wp:posOffset>4190365</wp:posOffset>
-              </wp:positionH>
-              <wp:positionV relativeFrom="paragraph">
-                <wp:posOffset>-17780</wp:posOffset>
-              </wp:positionV>
-              <wp:extent cx="1898650" cy="310515"/>
-              <wp:effectExtent l="0" t="0" r="6350" b="0"/>
-              <wp:wrapNone/>
-              <wp:docPr id="6" name="Rectángulo 6"/>
-              <wp:cNvGraphicFramePr/>
-              <a:graphic xmlns:a="http://schemas.openxmlformats.org/drawingml/2006/main">
-                <a:graphicData uri="http://schemas.microsoft.com/office/word/2010/wordprocessingShape">
-                  <wps:wsp>
-                    <wps:cNvSpPr/>
-                    <wps:spPr>
-                      <a:xfrm>
-                        <a:off x="0" y="0"/>
-                        <a:ext cx="1898650" cy="310515"/>
-                      </a:xfrm>
-                      <a:prstGeom prst="rect">
-                        <a:avLst/>
-                      </a:prstGeom>
-                      <a:solidFill>
-                        <a:srgbClr val="002060"/>
-                      </a:solidFill>
-                      <a:ln>
-                        <a:noFill/>
-                      </a:ln>
-                      <a:effectLst>
-                        <a:softEdge rad="12700"/>
-                      </a:effectLst>
-                    </wps:spPr>
-                    <wps:style>
-                      <a:lnRef idx="2">
-                        <a:schemeClr val="accent1">
-                          <a:shade val="50000"/>
-                        </a:schemeClr>
-                      </a:lnRef>
-                      <a:fillRef idx="1">
-                        <a:schemeClr val="accent1"/>
-                      </a:fillRef>
-                      <a:effectRef idx="0">
-                        <a:schemeClr val="accent1"/>
-                      </a:effectRef>
-                      <a:fontRef idx="minor">
-                        <a:schemeClr val="lt1"/>
-                      </a:fontRef>
-                    </wps:style>
-                    <wps:txbx>
-                      <w:txbxContent>
-                        <w:p>
-                          <w:pPr>
-                            <w:jc w:val="right"/>
-                            <w:rPr>
-                              <w:rFonts w:ascii="Arial" w:hAnsi="Arial" w:cs="Arial"/>
-                              <w:b/>
-                              <w:sz w:val="24"/>
-                              <w:lang w:val="es-MX"/>
-                            </w:rPr>
-                          </w:pPr>
-                          <w:r>
-                            <w:rPr>
-                              <w:rFonts w:ascii="Arial" w:hAnsi="Arial" w:cs="Arial"/>
-                              <w:b/>
-                              <w:sz w:val="20"/>
-                              <w:szCs w:val="20"/>
-                              <w:lang w:val="es-MX"/>
-                            </w:rPr>
-                            <w:t>MÓDULO</w:t>
-                          </w:r>
-                          <w:r>
-                            <w:rPr>
-                              <w:rFonts w:ascii="Arial" w:hAnsi="Arial" w:cs="Arial"/>
-                              <w:b/>
-                              <w:sz w:val="24"/>
-                              <w:lang w:val="es-MX"/>
-                            </w:rPr>
-                            <w:t xml:space="preserve"> </w:t>
-                          </w:r>
-                          <w:r>
-                            <w:rPr>
-                              <w:rFonts w:ascii="Arial" w:hAnsi="Arial" w:cs="Arial"/>
-                              <w:b/>
-                              <w:sz w:val="24"/>
-                              <w:lang w:val="es-MX"/>
-                            </w:rPr>
-                            <w:t>–</w:t>
-                          </w:r>
-                          <w:r>
-                            <w:rPr>
-                              <w:rFonts w:ascii="Arial" w:hAnsi="Arial" w:cs="Arial"/>
-                              <w:b/>
-                              <w:sz w:val="24"/>
-                              <w:lang w:val="es-MX"/>
-                            </w:rPr>
-                            <w:t xml:space="preserve"> </w:t>
-                          </w:r>
-                          <w:r>
-                            <w:rPr>
-                              <w:rFonts w:ascii="Arial" w:hAnsi="Arial" w:cs="Arial"/>
-                              <w:b/>
-                              <w:sz w:val="20"/>
-                              <w:szCs w:val="20"/>
-                              <w:lang w:val="es-MX"/>
-                            </w:rPr>
-                            <w:t xml:space="preserve">ENTIDADES </w:t>
-                          </w:r>
-                        </w:p>
-                      </w:txbxContent>
-                    </wps:txbx>
-                    <wps:bodyPr rot="0" spcFirstLastPara="0" vertOverflow="overflow" horzOverflow="overflow" vert="horz" wrap="square" lIns="91440" tIns="45720" rIns="91440" bIns="45720" numCol="1" spcCol="0" rtlCol="0" fromWordArt="0" anchor="ctr" anchorCtr="0" forceAA="0" compatLnSpc="1">
-                      <a:prstTxWarp prst="textNoShape">
-                        <a:avLst/>
-                      </a:prstTxWarp>
-                      <a:noAutofit/>
-                    </wps:bodyPr>
-                  </wps:wsp>
-                </a:graphicData>
-              </a:graphic>
-              <wp14:sizeRelH relativeFrom="margin">
-                <wp14:pctWidth>0</wp14:pctWidth>
-              </wp14:sizeRelH>
-              <wp14:sizeRelV relativeFrom="margin">
-                <wp14:pctHeight>0</wp14:pctHeight>
-              </wp14:sizeRelV>
-            </wp:anchor>
-          </w:drawing>
-        </mc:Choice>
-        <mc:Fallback>
-          <w:pict>
-            <v:rect w14:anchorId="3FEC259C" id="Rectángulo 6" o:spid="_x0000_s1032" style="position:absolute;margin-left:329.95pt;margin-top:-1.4pt;width:149.5pt;height:24.45pt;z-index:251659264;visibility:visible;mso-wrap-style:square;mso-width-percent:0;mso-height-percent:0;mso-wrap-distance-left:9pt;mso-wrap-distance-top:0;mso-wrap-distance-right:9pt;mso-wrap-distance-bottom:0;mso-position-horizontal:absolute;mso-position-horizontal-relative:text;mso-position-vertical:absolute;mso-position-vertical-relative:text;mso-width-percent:0;mso-height-percent:0;mso-width-relative:margin;mso-height-relative:margin;v-text-anchor:middle" o:gfxdata="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" fillcolor="#002060" stroked="f" strokeweight="1pt">
-              <v:textbox>
-                <w:txbxContent>
-                  <w:p>
-                    <w:pPr>
-                      <w:jc w:val="right"/>
-                      <w:rPr>
-                        <w:rFonts w:ascii="Arial" w:hAnsi="Arial" w:cs="Arial"/>
-                        <w:b/>
-                        <w:sz w:val="24"/>
-                        <w:lang w:val="es-MX"/>
-                      </w:rPr>
-                    </w:pPr>
-                    <w:r>
-                      <w:rPr>
-                        <w:rFonts w:ascii="Arial" w:hAnsi="Arial" w:cs="Arial"/>
-                        <w:b/>
-                        <w:sz w:val="20"/>
-                        <w:szCs w:val="20"/>
-                        <w:lang w:val="es-MX"/>
-                      </w:rPr>
-                      <w:t>MÓDULO</w:t>
-                    </w:r>
-                    <w:r>
-                      <w:rPr>
-                        <w:rFonts w:ascii="Arial" w:hAnsi="Arial" w:cs="Arial"/>
-                        <w:b/>
-                        <w:sz w:val="24"/>
-                        <w:lang w:val="es-MX"/>
-                      </w:rPr>
-                      <w:t xml:space="preserve"> </w:t>
-                    </w:r>
-                    <w:r>
-                      <w:rPr>
-                        <w:rFonts w:ascii="Arial" w:hAnsi="Arial" w:cs="Arial"/>
-                        <w:b/>
-                        <w:sz w:val="24"/>
-                        <w:lang w:val="es-MX"/>
-                      </w:rPr>
-                      <w:t>–</w:t>
-                    </w:r>
-                    <w:r>
-                      <w:rPr>
-                        <w:rFonts w:ascii="Arial" w:hAnsi="Arial" w:cs="Arial"/>
-                        <w:b/>
-                        <w:sz w:val="24"/>
-                        <w:lang w:val="es-MX"/>
-                      </w:rPr>
-                      <w:t xml:space="preserve"> </w:t>
-                    </w:r>
-                    <w:r>
-                      <w:rPr>
-                        <w:rFonts w:ascii="Arial" w:hAnsi="Arial" w:cs="Arial"/>
-                        <w:b/>
-                        <w:sz w:val="20"/>
-                        <w:szCs w:val="20"/>
-                        <w:lang w:val="es-MX"/>
-                      </w:rPr>
-                      <w:t xml:space="preserve">ENTIDADES </w:t>
-                    </w:r>
-                  </w:p>
-                </w:txbxContent>
-              </v:textbox>
-            </v:rect>
-          </w:pict>
-        </mc:Fallback>
-      </mc:AlternateContent>
-    </w:r>
     <w:r>
       <w:rPr>
         <w:noProof/>
         <w:lang w:val="es-MX" w:eastAsia="es-MX"/>
       </w:rPr>
       <w:drawing>
-        <wp:anchor distT="0" distB="0" distL="114300" distR="114300" simplePos="0" relativeHeight="251663360" behindDoc="0" locked="0" layoutInCell="1" allowOverlap="1" wp14:anchorId="75E6E181" wp14:editId="6991DC71">
+        <wp:anchor distT="0" distB="0" distL="114300" distR="114300" simplePos="0" relativeHeight="251664384" behindDoc="0" locked="0" layoutInCell="1" allowOverlap="1" wp14:anchorId="7DC8EBA7" wp14:editId="6E866F3E">
           <wp:simplePos x="0" y="0"/>
-          <wp:positionH relativeFrom="column">
-            <wp:posOffset>-597535</wp:posOffset>
+          <wp:positionH relativeFrom="margin">
+            <wp:align>center</wp:align>
           </wp:positionH>
           <wp:positionV relativeFrom="paragraph">
-            <wp:posOffset>-182880</wp:posOffset>
+            <wp:posOffset>-198755</wp:posOffset>
           </wp:positionV>
-          <wp:extent cx="1123950" cy="586806"/>
-          <wp:effectExtent l="0" t="0" r="0" b="3810"/>
+          <wp:extent cx="1487805" cy="470452"/>
+          <wp:effectExtent l="0" t="0" r="0" b="0"/>
           <wp:wrapNone/>
-          <wp:docPr id="22" name="Imagen 22" descr="logo_tesoreria.png"/>
+          <wp:docPr id="9" name="Imagen 9" descr="C:\Users\DELL\Downloads\logo.8283c17ac47c5f20ae44618eddf9a05b.png"/>
           <wp:cNvGraphicFramePr>
             <a:graphicFrameLocks xmlns:a="http://schemas.openxmlformats.org/drawingml/2006/main" noChangeAspect="1"/>
           </wp:cNvGraphicFramePr>
@@ -4646,7 +5148,7 @@
             <a:graphicData uri="http://schemas.openxmlformats.org/drawingml/2006/picture">
               <pic:pic xmlns:pic="http://schemas.openxmlformats.org/drawingml/2006/picture">
                 <pic:nvPicPr>
-                  <pic:cNvPr id="0" name="Picture 1" descr="logo_tesoreria.png"/>
+                  <pic:cNvPr id="0" name="Picture 7" descr="C:\Users\DELL\Downloads\logo.8283c17ac47c5f20ae44618eddf9a05b.png"/>
                   <pic:cNvPicPr>
                     <a:picLocks noChangeAspect="1" noChangeArrowheads="1"/>
                   </pic:cNvPicPr>
@@ -4667,7 +5169,7 @@
                 <pic:spPr bwMode="auto">
                   <a:xfrm>
                     <a:off x="0" y="0"/>
-                    <a:ext cx="1123950" cy="586806"/>
+                    <a:ext cx="1487805" cy="470452"/>
                   </a:xfrm>
                   <a:prstGeom prst="rect">
                     <a:avLst/>
@@ -4689,16 +5191,6 @@
         </wp:anchor>
       </w:drawing>
     </w:r>
-  </w:p>
-</w:hdr>
-</file>
-
-<file path=word/header3.xml><?xml version="1.0" encoding="utf-8"?>
-<w:hdr xmlns:wpc="http://schemas.microsoft.com/office/word/2010/wordprocessingCanvas" xmlns:cx="http://schemas.microsoft.com/office/drawing/2014/chartex" xmlns:cx1="http://schemas.microsoft.com/office/drawing/2015/9/8/chartex" xmlns:mc="http://schemas.openxmlformats.org/markup-compatibility/2006" xmlns:o="urn:schemas-microsoft-com:office:office" xmlns:r="http://schemas.openxmlformats.org/officeDocument/2006/relationships" xmlns:m="http://schemas.openxmlformats.org/officeDocument/2006/math" xmlns:v="urn:schemas-microsoft-com:vml" xmlns:wp14="http://schemas.microsoft.com/office/word/2010/wordprocessingDrawing" xmlns:wp="http://schemas.openxmlformats.org/drawingml/2006/wordprocessingDrawing" xmlns:w10="urn:schemas-microsoft-com:office:word" xmlns:w="http://schemas.openxmlformats.org/wordprocessingml/2006/main" xmlns:w14="http://schemas.microsoft.com/office/word/2010/wordml" xmlns:w15="http://schemas.microsoft.com/office/word/2012/wordml" xmlns:w16se="http://schemas.microsoft.com/office/word/2015/wordml/symex" xmlns:wpg="http://schemas.microsoft.com/office/word/2010/wordprocessingGroup" xmlns:wpi="http://schemas.microsoft.com/office/word/2010/wordprocessingInk" xmlns:wne="http://schemas.microsoft.com/office/word/2006/wordml" xmlns:wps="http://schemas.microsoft.com/office/word/2010/wordprocessingShape" mc:Ignorable="w14 w15 w16se wp14">
-  <w:p>
-    <w:pPr>
-      <w:pStyle w:val="Encabezado"/>
-    </w:pPr>
   </w:p>
 </w:hdr>
 </file>
@@ -7287,7 +7779,7 @@
 </file>
 
 <file path=customXml/itemProps1.xml><?xml version="1.0" encoding="utf-8"?>
-<ds:datastoreItem xmlns:ds="http://schemas.openxmlformats.org/officeDocument/2006/customXml" ds:itemID="{FB8AC101-E615-405E-8128-E7F1A2BA9BF4}">
+<ds:datastoreItem xmlns:ds="http://schemas.openxmlformats.org/officeDocument/2006/customXml" ds:itemID="{7911D537-BF77-4655-AC32-142AD95F1564}">
   <ds:schemaRefs>
     <ds:schemaRef ds:uri="http://schemas.openxmlformats.org/officeDocument/2006/bibliography"/>
   </ds:schemaRefs>

</xml_diff>